<commit_message>
Updates to final Capstone project jupyter notebook, final report, and final presentation
</commit_message>
<xml_diff>
--- a/Reports/Capstone Final Report.docx
+++ b/Reports/Capstone Final Report.docx
@@ -2,6 +2,77 @@
 <file path=word/document.xml><?xml version="1.0" encoding="utf-8"?>
 <w:document xmlns:wpc="http://schemas.microsoft.com/office/word/2010/wordprocessingCanvas" xmlns:cx="http://schemas.microsoft.com/office/drawing/2014/chartex" xmlns:cx1="http://schemas.microsoft.com/office/drawing/2015/9/8/chartex" xmlns:cx2="http://schemas.microsoft.com/office/drawing/2015/10/21/chartex" xmlns:cx3="http://schemas.microsoft.com/office/drawing/2016/5/9/chartex" xmlns:cx4="http://schemas.microsoft.com/office/drawing/2016/5/10/chartex" xmlns:cx5="http://schemas.microsoft.com/office/drawing/2016/5/11/chartex" xmlns:cx6="http://schemas.microsoft.com/office/drawing/2016/5/12/chartex" xmlns:cx7="http://schemas.microsoft.com/office/drawing/2016/5/13/chartex" xmlns:cx8="http://schemas.microsoft.com/office/drawing/2016/5/14/chartex" xmlns:mc="http://schemas.openxmlformats.org/markup-compatibility/2006" xmlns:aink="http://schemas.microsoft.com/office/drawing/2016/ink" xmlns:am3d="http://schemas.microsoft.com/office/drawing/2017/model3d" xmlns:o="urn:schemas-microsoft-com:office:office" xmlns:r="http://schemas.openxmlformats.org/officeDocument/2006/relationships" xmlns:m="http://schemas.openxmlformats.org/officeDocument/2006/math" xmlns:v="urn:schemas-microsoft-com:vml" xmlns:wp14="http://schemas.microsoft.com/office/word/2010/wordprocessingDrawing" xmlns:wp="http://schemas.openxmlformats.org/drawingml/2006/wordprocessingDrawing" xmlns:w10="urn:schemas-microsoft-com:office:word" xmlns:w="http://schemas.openxmlformats.org/wordprocessingml/2006/main" xmlns:w14="http://schemas.microsoft.com/office/word/2010/wordml" xmlns:w15="http://schemas.microsoft.com/office/word/2012/wordml" xmlns:w16cex="http://schemas.microsoft.com/office/word/2018/wordml/cex" xmlns:w16cid="http://schemas.microsoft.com/office/word/2016/wordml/cid" xmlns:w16="http://schemas.microsoft.com/office/word/2018/wordml" xmlns:w16se="http://schemas.microsoft.com/office/word/2015/wordml/symex" xmlns:wpg="http://schemas.microsoft.com/office/word/2010/wordprocessingGroup" xmlns:wpi="http://schemas.microsoft.com/office/word/2010/wordprocessingInk" xmlns:wne="http://schemas.microsoft.com/office/word/2006/wordml" xmlns:wps="http://schemas.microsoft.com/office/word/2010/wordprocessingShape" mc:Ignorable="w14 w15 w16se w16cid w16 w16cex wp14">
   <w:body>
+    <w:p>
+      <w:pPr>
+        <w:shd w:val="clear" w:color="auto" w:fill="FFFFFF"/>
+        <w:spacing w:after="0" w:line="240" w:lineRule="auto"/>
+        <w:ind w:left="360" w:hanging="360"/>
+        <w:jc w:val="center"/>
+        <w:rPr>
+          <w:rFonts w:ascii="Arial" w:hAnsi="Arial" w:cs="Arial"/>
+          <w:b/>
+          <w:bCs/>
+          <w:sz w:val="32"/>
+          <w:szCs w:val="32"/>
+        </w:rPr>
+      </w:pPr>
+      <w:r>
+        <w:rPr>
+          <w:rFonts w:ascii="Arial" w:hAnsi="Arial" w:cs="Arial"/>
+          <w:b/>
+          <w:bCs/>
+          <w:sz w:val="32"/>
+          <w:szCs w:val="32"/>
+        </w:rPr>
+        <w:t>Predicting the Severity of Automobile Accidents</w:t>
+      </w:r>
+    </w:p>
+    <w:p>
+      <w:pPr>
+        <w:shd w:val="clear" w:color="auto" w:fill="FFFFFF"/>
+        <w:spacing w:after="0" w:line="240" w:lineRule="auto"/>
+        <w:ind w:left="360" w:hanging="360"/>
+        <w:jc w:val="center"/>
+      </w:pPr>
+    </w:p>
+    <w:p>
+      <w:pPr>
+        <w:shd w:val="clear" w:color="auto" w:fill="FFFFFF"/>
+        <w:spacing w:after="0" w:line="240" w:lineRule="auto"/>
+        <w:ind w:left="360" w:hanging="360"/>
+        <w:jc w:val="center"/>
+      </w:pPr>
+      <w:r>
+        <w:t>Daniel T. Pawlak</w:t>
+      </w:r>
+    </w:p>
+    <w:p>
+      <w:pPr>
+        <w:shd w:val="clear" w:color="auto" w:fill="FFFFFF"/>
+        <w:spacing w:after="0" w:line="240" w:lineRule="auto"/>
+        <w:ind w:left="360" w:hanging="360"/>
+        <w:jc w:val="center"/>
+      </w:pPr>
+    </w:p>
+    <w:p>
+      <w:pPr>
+        <w:shd w:val="clear" w:color="auto" w:fill="FFFFFF"/>
+        <w:spacing w:after="0" w:line="240" w:lineRule="auto"/>
+        <w:ind w:left="360" w:hanging="360"/>
+        <w:jc w:val="center"/>
+      </w:pPr>
+      <w:r>
+        <w:t>September 20, 2020</w:t>
+      </w:r>
+    </w:p>
+    <w:p>
+      <w:pPr>
+        <w:shd w:val="clear" w:color="auto" w:fill="FFFFFF"/>
+        <w:spacing w:after="0" w:line="240" w:lineRule="auto"/>
+        <w:ind w:left="360" w:hanging="360"/>
+        <w:jc w:val="both"/>
+      </w:pPr>
+    </w:p>
     <w:p>
       <w:pPr>
         <w:pStyle w:val="ListParagraph"/>
@@ -11,63 +82,33 @@
         </w:numPr>
         <w:shd w:val="clear" w:color="auto" w:fill="FFFFFF"/>
         <w:spacing w:after="0" w:line="240" w:lineRule="auto"/>
-        <w:rPr>
-          <w:rFonts w:ascii="Arial" w:eastAsia="Times New Roman" w:hAnsi="Arial" w:cs="Arial"/>
-          <w:color w:val="1F1F1F"/>
-          <w:sz w:val="24"/>
-          <w:szCs w:val="24"/>
-        </w:rPr>
-      </w:pPr>
-      <w:r>
-        <w:rPr>
-          <w:rFonts w:ascii="Arial" w:eastAsia="Times New Roman" w:hAnsi="Arial" w:cs="Arial"/>
-          <w:color w:val="1F1F1F"/>
-          <w:sz w:val="24"/>
-          <w:szCs w:val="24"/>
-        </w:rPr>
-        <w:t>Introduction</w:t>
-      </w:r>
-      <w:r>
-        <w:rPr>
-          <w:rFonts w:ascii="Arial" w:eastAsia="Times New Roman" w:hAnsi="Arial" w:cs="Arial"/>
-          <w:color w:val="1F1F1F"/>
-          <w:sz w:val="24"/>
-          <w:szCs w:val="24"/>
-        </w:rPr>
-        <w:t>:</w:t>
-      </w:r>
-      <w:r>
-        <w:rPr>
-          <w:rFonts w:ascii="Arial" w:eastAsia="Times New Roman" w:hAnsi="Arial" w:cs="Arial"/>
-          <w:color w:val="1F1F1F"/>
-          <w:sz w:val="24"/>
-          <w:szCs w:val="24"/>
-        </w:rPr>
-        <w:t xml:space="preserve"> </w:t>
-      </w:r>
-      <w:r>
-        <w:rPr>
-          <w:rFonts w:ascii="Arial" w:eastAsia="Times New Roman" w:hAnsi="Arial" w:cs="Arial"/>
-          <w:color w:val="1F1F1F"/>
-          <w:sz w:val="24"/>
-          <w:szCs w:val="24"/>
-        </w:rPr>
-        <w:t>D</w:t>
-      </w:r>
-      <w:r>
-        <w:rPr>
-          <w:rFonts w:ascii="Arial" w:eastAsia="Times New Roman" w:hAnsi="Arial" w:cs="Arial"/>
-          <w:color w:val="1F1F1F"/>
-          <w:sz w:val="24"/>
-          <w:szCs w:val="24"/>
-        </w:rPr>
-        <w:t>iscuss</w:t>
-      </w:r>
-    </w:p>
-    <w:p>
-      <w:pPr>
-        <w:shd w:val="clear" w:color="auto" w:fill="FFFFFF"/>
-        <w:spacing w:after="0" w:line="240" w:lineRule="auto"/>
+        <w:jc w:val="both"/>
+        <w:rPr>
+          <w:rFonts w:ascii="Arial" w:eastAsia="Times New Roman" w:hAnsi="Arial" w:cs="Arial"/>
+          <w:b/>
+          <w:bCs/>
+          <w:color w:val="1F1F1F"/>
+          <w:sz w:val="24"/>
+          <w:szCs w:val="24"/>
+        </w:rPr>
+      </w:pPr>
+      <w:r>
+        <w:rPr>
+          <w:rFonts w:ascii="Arial" w:eastAsia="Times New Roman" w:hAnsi="Arial" w:cs="Arial"/>
+          <w:b/>
+          <w:bCs/>
+          <w:color w:val="1F1F1F"/>
+          <w:sz w:val="24"/>
+          <w:szCs w:val="24"/>
+        </w:rPr>
+        <w:t>Introduction:</w:t>
+      </w:r>
+    </w:p>
+    <w:p>
+      <w:pPr>
+        <w:shd w:val="clear" w:color="auto" w:fill="FFFFFF"/>
+        <w:spacing w:after="0" w:line="240" w:lineRule="auto"/>
+        <w:jc w:val="both"/>
         <w:rPr>
           <w:rFonts w:ascii="Arial" w:eastAsia="Times New Roman" w:hAnsi="Arial" w:cs="Arial"/>
           <w:color w:val="1F1F1F"/>
@@ -85,14 +126,17 @@
         </w:numPr>
         <w:shd w:val="clear" w:color="auto" w:fill="FFFFFF"/>
         <w:spacing w:before="0" w:beforeAutospacing="0" w:after="0" w:afterAutospacing="0"/>
-        <w:rPr>
-          <w:rFonts w:ascii="Arial" w:hAnsi="Arial" w:cs="Arial"/>
-          <w:color w:val="1F1F1F"/>
-        </w:rPr>
-      </w:pPr>
-      <w:r>
-        <w:rPr>
-          <w:rFonts w:ascii="Arial" w:hAnsi="Arial" w:cs="Arial"/>
+        <w:jc w:val="both"/>
+        <w:rPr>
+          <w:rFonts w:ascii="Arial" w:hAnsi="Arial" w:cs="Arial"/>
+          <w:color w:val="1F1F1F"/>
+        </w:rPr>
+      </w:pPr>
+      <w:r>
+        <w:rPr>
+          <w:rFonts w:ascii="Arial" w:hAnsi="Arial" w:cs="Arial"/>
+          <w:b/>
+          <w:bCs/>
           <w:color w:val="1F1F1F"/>
         </w:rPr>
         <w:t>T</w:t>
@@ -100,6 +144,8 @@
       <w:r>
         <w:rPr>
           <w:rFonts w:ascii="Arial" w:hAnsi="Arial" w:cs="Arial"/>
+          <w:b/>
+          <w:bCs/>
           <w:color w:val="1F1F1F"/>
         </w:rPr>
         <w:t xml:space="preserve">he </w:t>
@@ -107,6 +153,8 @@
       <w:r>
         <w:rPr>
           <w:rFonts w:ascii="Arial" w:hAnsi="Arial" w:cs="Arial"/>
+          <w:b/>
+          <w:bCs/>
           <w:color w:val="1F1F1F"/>
         </w:rPr>
         <w:t>B</w:t>
@@ -114,6 +162,8 @@
       <w:r>
         <w:rPr>
           <w:rFonts w:ascii="Arial" w:hAnsi="Arial" w:cs="Arial"/>
+          <w:b/>
+          <w:bCs/>
           <w:color w:val="1F1F1F"/>
         </w:rPr>
         <w:t xml:space="preserve">usiness </w:t>
@@ -121,6 +171,8 @@
       <w:r>
         <w:rPr>
           <w:rFonts w:ascii="Arial" w:hAnsi="Arial" w:cs="Arial"/>
+          <w:b/>
+          <w:bCs/>
           <w:color w:val="1F1F1F"/>
         </w:rPr>
         <w:t>P</w:t>
@@ -128,16 +180,18 @@
       <w:r>
         <w:rPr>
           <w:rFonts w:ascii="Arial" w:hAnsi="Arial" w:cs="Arial"/>
-          <w:color w:val="1F1F1F"/>
-        </w:rPr>
-        <w:t>roblem</w:t>
-      </w:r>
-      <w:r>
-        <w:rPr>
-          <w:rFonts w:ascii="Arial" w:hAnsi="Arial" w:cs="Arial"/>
-          <w:color w:val="1F1F1F"/>
-        </w:rPr>
-        <w:t>: The focus of this project is the development of a model that can predict the severity of traffic accidents, given weather and road conditions.</w:t>
+          <w:b/>
+          <w:bCs/>
+          <w:color w:val="1F1F1F"/>
+        </w:rPr>
+        <w:t>roblem:</w:t>
+      </w:r>
+      <w:r>
+        <w:rPr>
+          <w:rFonts w:ascii="Arial" w:hAnsi="Arial" w:cs="Arial"/>
+          <w:color w:val="1F1F1F"/>
+        </w:rPr>
+        <w:t xml:space="preserve"> The focus of this project is the development of a model that can predict the severity of traffic accidents, given weather and road conditions.</w:t>
       </w:r>
       <w:r>
         <w:rPr>
@@ -153,6 +207,7 @@
         <w:shd w:val="clear" w:color="auto" w:fill="FFFFFF"/>
         <w:spacing w:before="0" w:beforeAutospacing="0" w:after="0" w:afterAutospacing="0"/>
         <w:ind w:left="360"/>
+        <w:jc w:val="both"/>
         <w:rPr>
           <w:rFonts w:ascii="Arial" w:hAnsi="Arial" w:cs="Arial"/>
           <w:color w:val="1F1F1F"/>
@@ -168,14 +223,17 @@
         </w:numPr>
         <w:shd w:val="clear" w:color="auto" w:fill="FFFFFF"/>
         <w:spacing w:before="0" w:beforeAutospacing="0" w:after="0" w:afterAutospacing="0"/>
-        <w:rPr>
-          <w:rFonts w:ascii="Arial" w:hAnsi="Arial" w:cs="Arial"/>
-          <w:color w:val="1F1F1F"/>
-        </w:rPr>
-      </w:pPr>
-      <w:r>
-        <w:rPr>
-          <w:rFonts w:ascii="Arial" w:hAnsi="Arial" w:cs="Arial"/>
+        <w:jc w:val="both"/>
+        <w:rPr>
+          <w:rFonts w:ascii="Arial" w:hAnsi="Arial" w:cs="Arial"/>
+          <w:color w:val="1F1F1F"/>
+        </w:rPr>
+      </w:pPr>
+      <w:r>
+        <w:rPr>
+          <w:rFonts w:ascii="Arial" w:hAnsi="Arial" w:cs="Arial"/>
+          <w:b/>
+          <w:bCs/>
           <w:color w:val="1F1F1F"/>
         </w:rPr>
         <w:t>Key Stakeholders</w:t>
@@ -185,14 +243,7 @@
           <w:rFonts w:ascii="Arial" w:hAnsi="Arial" w:cs="Arial"/>
           <w:color w:val="1F1F1F"/>
         </w:rPr>
-        <w:t xml:space="preserve">: </w:t>
-      </w:r>
-      <w:r>
-        <w:rPr>
-          <w:rFonts w:ascii="Arial" w:hAnsi="Arial" w:cs="Arial"/>
-          <w:color w:val="1F1F1F"/>
-        </w:rPr>
-        <w:t xml:space="preserve">The immediate stakeholders of the project are public safety officials hoping to warn drivers of the </w:t>
+        <w:t xml:space="preserve">: The immediate stakeholders of the project are public safety officials hoping to warn drivers of the </w:t>
       </w:r>
       <w:r>
         <w:rPr>
@@ -215,6 +266,7 @@
         <w:shd w:val="clear" w:color="auto" w:fill="FFFFFF"/>
         <w:spacing w:before="0" w:beforeAutospacing="0" w:after="0" w:afterAutospacing="0"/>
         <w:ind w:left="360"/>
+        <w:jc w:val="both"/>
         <w:rPr>
           <w:rFonts w:ascii="Arial" w:hAnsi="Arial" w:cs="Arial"/>
           <w:color w:val="1F1F1F"/>
@@ -230,63 +282,33 @@
         </w:numPr>
         <w:shd w:val="clear" w:color="auto" w:fill="FFFFFF"/>
         <w:spacing w:after="0" w:line="240" w:lineRule="auto"/>
-        <w:rPr>
-          <w:rFonts w:ascii="Arial" w:eastAsia="Times New Roman" w:hAnsi="Arial" w:cs="Arial"/>
-          <w:color w:val="1F1F1F"/>
-          <w:sz w:val="24"/>
-          <w:szCs w:val="24"/>
-        </w:rPr>
-      </w:pPr>
-      <w:r>
-        <w:rPr>
-          <w:rFonts w:ascii="Arial" w:eastAsia="Times New Roman" w:hAnsi="Arial" w:cs="Arial"/>
-          <w:color w:val="1F1F1F"/>
-          <w:sz w:val="24"/>
-          <w:szCs w:val="24"/>
-        </w:rPr>
-        <w:t>Data</w:t>
-      </w:r>
-      <w:r>
-        <w:rPr>
-          <w:rFonts w:ascii="Arial" w:eastAsia="Times New Roman" w:hAnsi="Arial" w:cs="Arial"/>
-          <w:color w:val="1F1F1F"/>
-          <w:sz w:val="24"/>
-          <w:szCs w:val="24"/>
-        </w:rPr>
-        <w:t>:</w:t>
-      </w:r>
-      <w:r>
-        <w:rPr>
-          <w:rFonts w:ascii="Arial" w:eastAsia="Times New Roman" w:hAnsi="Arial" w:cs="Arial"/>
-          <w:color w:val="1F1F1F"/>
-          <w:sz w:val="24"/>
-          <w:szCs w:val="24"/>
-        </w:rPr>
-        <w:t xml:space="preserve"> </w:t>
-      </w:r>
-      <w:r>
-        <w:rPr>
-          <w:rFonts w:ascii="Arial" w:eastAsia="Times New Roman" w:hAnsi="Arial" w:cs="Arial"/>
-          <w:color w:val="1F1F1F"/>
-          <w:sz w:val="24"/>
-          <w:szCs w:val="24"/>
-        </w:rPr>
-        <w:t>D</w:t>
-      </w:r>
-      <w:r>
-        <w:rPr>
-          <w:rFonts w:ascii="Arial" w:eastAsia="Times New Roman" w:hAnsi="Arial" w:cs="Arial"/>
-          <w:color w:val="1F1F1F"/>
-          <w:sz w:val="24"/>
-          <w:szCs w:val="24"/>
-        </w:rPr>
-        <w:t>escribe</w:t>
-      </w:r>
-    </w:p>
-    <w:p>
-      <w:pPr>
-        <w:shd w:val="clear" w:color="auto" w:fill="FFFFFF"/>
-        <w:spacing w:after="0" w:line="240" w:lineRule="auto"/>
+        <w:jc w:val="both"/>
+        <w:rPr>
+          <w:rFonts w:ascii="Arial" w:eastAsia="Times New Roman" w:hAnsi="Arial" w:cs="Arial"/>
+          <w:b/>
+          <w:bCs/>
+          <w:color w:val="1F1F1F"/>
+          <w:sz w:val="24"/>
+          <w:szCs w:val="24"/>
+        </w:rPr>
+      </w:pPr>
+      <w:r>
+        <w:rPr>
+          <w:rFonts w:ascii="Arial" w:eastAsia="Times New Roman" w:hAnsi="Arial" w:cs="Arial"/>
+          <w:b/>
+          <w:bCs/>
+          <w:color w:val="1F1F1F"/>
+          <w:sz w:val="24"/>
+          <w:szCs w:val="24"/>
+        </w:rPr>
+        <w:t>Data:</w:t>
+      </w:r>
+    </w:p>
+    <w:p>
+      <w:pPr>
+        <w:shd w:val="clear" w:color="auto" w:fill="FFFFFF"/>
+        <w:spacing w:after="0" w:line="240" w:lineRule="auto"/>
+        <w:jc w:val="both"/>
         <w:rPr>
           <w:rFonts w:ascii="Arial" w:eastAsia="Times New Roman" w:hAnsi="Arial" w:cs="Arial"/>
           <w:color w:val="1F1F1F"/>
@@ -304,16 +326,21 @@
         </w:numPr>
         <w:shd w:val="clear" w:color="auto" w:fill="FFFFFF"/>
         <w:spacing w:after="0" w:line="240" w:lineRule="auto"/>
-        <w:rPr>
-          <w:rFonts w:ascii="Arial" w:eastAsia="Times New Roman" w:hAnsi="Arial" w:cs="Arial"/>
-          <w:color w:val="1F1F1F"/>
-          <w:sz w:val="24"/>
-          <w:szCs w:val="24"/>
-        </w:rPr>
-      </w:pPr>
-      <w:r>
-        <w:rPr>
-          <w:rFonts w:ascii="Arial" w:eastAsia="Times New Roman" w:hAnsi="Arial" w:cs="Arial"/>
+        <w:jc w:val="both"/>
+        <w:rPr>
+          <w:rFonts w:ascii="Arial" w:eastAsia="Times New Roman" w:hAnsi="Arial" w:cs="Arial"/>
+          <w:b/>
+          <w:bCs/>
+          <w:color w:val="1F1F1F"/>
+          <w:sz w:val="24"/>
+          <w:szCs w:val="24"/>
+        </w:rPr>
+      </w:pPr>
+      <w:r>
+        <w:rPr>
+          <w:rFonts w:ascii="Arial" w:eastAsia="Times New Roman" w:hAnsi="Arial" w:cs="Arial"/>
+          <w:b/>
+          <w:bCs/>
           <w:color w:val="1F1F1F"/>
           <w:sz w:val="24"/>
           <w:szCs w:val="24"/>
@@ -323,15 +350,41 @@
       <w:r>
         <w:rPr>
           <w:rFonts w:ascii="Arial" w:eastAsia="Times New Roman" w:hAnsi="Arial" w:cs="Arial"/>
-          <w:color w:val="1F1F1F"/>
-          <w:sz w:val="24"/>
-          <w:szCs w:val="24"/>
-        </w:rPr>
-        <w:t>he data that will be used to solve the problem</w:t>
-      </w:r>
-      <w:r>
-        <w:rPr>
-          <w:rFonts w:ascii="Arial" w:eastAsia="Times New Roman" w:hAnsi="Arial" w:cs="Arial"/>
+          <w:b/>
+          <w:bCs/>
+          <w:color w:val="1F1F1F"/>
+          <w:sz w:val="24"/>
+          <w:szCs w:val="24"/>
+        </w:rPr>
+        <w:t>he data that w</w:t>
+      </w:r>
+      <w:r>
+        <w:rPr>
+          <w:rFonts w:ascii="Arial" w:eastAsia="Times New Roman" w:hAnsi="Arial" w:cs="Arial"/>
+          <w:b/>
+          <w:bCs/>
+          <w:color w:val="1F1F1F"/>
+          <w:sz w:val="24"/>
+          <w:szCs w:val="24"/>
+        </w:rPr>
+        <w:t>as</w:t>
+      </w:r>
+      <w:r>
+        <w:rPr>
+          <w:rFonts w:ascii="Arial" w:eastAsia="Times New Roman" w:hAnsi="Arial" w:cs="Arial"/>
+          <w:b/>
+          <w:bCs/>
+          <w:color w:val="1F1F1F"/>
+          <w:sz w:val="24"/>
+          <w:szCs w:val="24"/>
+        </w:rPr>
+        <w:t xml:space="preserve"> used to solve the problem</w:t>
+      </w:r>
+      <w:r>
+        <w:rPr>
+          <w:rFonts w:ascii="Arial" w:eastAsia="Times New Roman" w:hAnsi="Arial" w:cs="Arial"/>
+          <w:b/>
+          <w:bCs/>
           <w:color w:val="1F1F1F"/>
           <w:sz w:val="24"/>
           <w:szCs w:val="24"/>
@@ -340,6 +393,8 @@
       </w:r>
       <w:r>
         <w:rPr>
+          <w:b/>
+          <w:bCs/>
           <w:sz w:val="24"/>
           <w:szCs w:val="24"/>
         </w:rPr>
@@ -350,6 +405,7 @@
       <w:pPr>
         <w:shd w:val="clear" w:color="auto" w:fill="FFFFFF"/>
         <w:spacing w:after="0" w:line="240" w:lineRule="auto"/>
+        <w:jc w:val="both"/>
         <w:rPr>
           <w:rFonts w:ascii="Arial" w:eastAsia="Times New Roman" w:hAnsi="Arial" w:cs="Arial"/>
           <w:color w:val="1F1F1F"/>
@@ -367,6 +423,7 @@
         </w:numPr>
         <w:shd w:val="clear" w:color="auto" w:fill="FFFFFF"/>
         <w:spacing w:after="0" w:line="240" w:lineRule="auto"/>
+        <w:jc w:val="both"/>
         <w:rPr>
           <w:rFonts w:ascii="Arial" w:hAnsi="Arial" w:cs="Arial"/>
           <w:color w:val="1F1F1F"/>
@@ -389,6 +446,7 @@
         <w:shd w:val="clear" w:color="auto" w:fill="FFFFFF"/>
         <w:spacing w:after="0" w:line="240" w:lineRule="auto"/>
         <w:ind w:left="720"/>
+        <w:jc w:val="both"/>
         <w:rPr>
           <w:rFonts w:ascii="Arial" w:hAnsi="Arial" w:cs="Arial"/>
           <w:color w:val="1F1F1F"/>
@@ -406,6 +464,7 @@
         </w:numPr>
         <w:shd w:val="clear" w:color="auto" w:fill="FFFFFF"/>
         <w:spacing w:after="0" w:line="240" w:lineRule="auto"/>
+        <w:jc w:val="both"/>
         <w:rPr>
           <w:rFonts w:ascii="Arial" w:hAnsi="Arial" w:cs="Arial"/>
           <w:color w:val="1F1F1F"/>
@@ -428,6 +487,7 @@
         <w:shd w:val="clear" w:color="auto" w:fill="FFFFFF"/>
         <w:spacing w:after="0" w:line="240" w:lineRule="auto"/>
         <w:ind w:left="720"/>
+        <w:jc w:val="both"/>
         <w:rPr>
           <w:rFonts w:ascii="Arial" w:eastAsia="Times New Roman" w:hAnsi="Arial" w:cs="Arial"/>
           <w:color w:val="1F1F1F"/>
@@ -445,21 +505,130 @@
         </w:numPr>
         <w:shd w:val="clear" w:color="auto" w:fill="FFFFFF"/>
         <w:spacing w:after="0" w:line="240" w:lineRule="auto"/>
-        <w:rPr>
-          <w:rFonts w:ascii="Arial" w:hAnsi="Arial" w:cs="Arial"/>
-          <w:color w:val="1F1F1F"/>
-          <w:sz w:val="24"/>
-          <w:szCs w:val="24"/>
-        </w:rPr>
-      </w:pPr>
-      <w:r>
-        <w:rPr>
-          <w:rFonts w:ascii="Arial" w:hAnsi="Arial" w:cs="Arial"/>
-          <w:color w:val="1F1F1F"/>
-          <w:sz w:val="24"/>
-          <w:szCs w:val="24"/>
-        </w:rPr>
-        <w:t>Data preparation will require the handling of missing data, as well as re-structuring certain attributes such as weather conditions. As an example, weather exists in the dataset as a single attribute with several categories. This will be re-structured using indicator variables to correlate each separate weather condition with the severity of an accident. The same will be done with other categorical variables. The dataset is also unbalanced with regards to the labeled observation. The dataset will be balanced to remove a source of bias in the predictive model</w:t>
+        <w:jc w:val="both"/>
+        <w:rPr>
+          <w:rFonts w:ascii="Arial" w:hAnsi="Arial" w:cs="Arial"/>
+          <w:color w:val="1F1F1F"/>
+          <w:sz w:val="24"/>
+          <w:szCs w:val="24"/>
+        </w:rPr>
+      </w:pPr>
+      <w:r>
+        <w:rPr>
+          <w:rFonts w:ascii="Arial" w:hAnsi="Arial" w:cs="Arial"/>
+          <w:color w:val="1F1F1F"/>
+          <w:sz w:val="24"/>
+          <w:szCs w:val="24"/>
+        </w:rPr>
+        <w:t>Data preparation require</w:t>
+      </w:r>
+      <w:r>
+        <w:rPr>
+          <w:rFonts w:ascii="Arial" w:hAnsi="Arial" w:cs="Arial"/>
+          <w:color w:val="1F1F1F"/>
+          <w:sz w:val="24"/>
+          <w:szCs w:val="24"/>
+        </w:rPr>
+        <w:t>d</w:t>
+      </w:r>
+      <w:r>
+        <w:rPr>
+          <w:rFonts w:ascii="Arial" w:hAnsi="Arial" w:cs="Arial"/>
+          <w:color w:val="1F1F1F"/>
+          <w:sz w:val="24"/>
+          <w:szCs w:val="24"/>
+        </w:rPr>
+        <w:t xml:space="preserve"> the handling of missing data, as well as re-structuring certain attributes such as weather conditions. As an example, weather exists in the dataset as a single attribute with several categories. This w</w:t>
+      </w:r>
+      <w:r>
+        <w:rPr>
+          <w:rFonts w:ascii="Arial" w:hAnsi="Arial" w:cs="Arial"/>
+          <w:color w:val="1F1F1F"/>
+          <w:sz w:val="24"/>
+          <w:szCs w:val="24"/>
+        </w:rPr>
+        <w:t>as</w:t>
+      </w:r>
+      <w:r>
+        <w:rPr>
+          <w:rFonts w:ascii="Arial" w:hAnsi="Arial" w:cs="Arial"/>
+          <w:color w:val="1F1F1F"/>
+          <w:sz w:val="24"/>
+          <w:szCs w:val="24"/>
+        </w:rPr>
+        <w:t xml:space="preserve"> re-structured using indicator variables to correlate each separate weather condition with the severity of an accident. The same w</w:t>
+      </w:r>
+      <w:r>
+        <w:rPr>
+          <w:rFonts w:ascii="Arial" w:hAnsi="Arial" w:cs="Arial"/>
+          <w:color w:val="1F1F1F"/>
+          <w:sz w:val="24"/>
+          <w:szCs w:val="24"/>
+        </w:rPr>
+        <w:t>as</w:t>
+      </w:r>
+      <w:r>
+        <w:rPr>
+          <w:rFonts w:ascii="Arial" w:hAnsi="Arial" w:cs="Arial"/>
+          <w:color w:val="1F1F1F"/>
+          <w:sz w:val="24"/>
+          <w:szCs w:val="24"/>
+        </w:rPr>
+        <w:t xml:space="preserve"> done with other categorical variables. The </w:t>
+      </w:r>
+      <w:r>
+        <w:rPr>
+          <w:rFonts w:ascii="Arial" w:hAnsi="Arial" w:cs="Arial"/>
+          <w:color w:val="1F1F1F"/>
+          <w:sz w:val="24"/>
+          <w:szCs w:val="24"/>
+        </w:rPr>
+        <w:t xml:space="preserve">original </w:t>
+      </w:r>
+      <w:r>
+        <w:rPr>
+          <w:rFonts w:ascii="Arial" w:hAnsi="Arial" w:cs="Arial"/>
+          <w:color w:val="1F1F1F"/>
+          <w:sz w:val="24"/>
+          <w:szCs w:val="24"/>
+        </w:rPr>
+        <w:t xml:space="preserve">dataset is also unbalanced with regards to the labeled observation. </w:t>
+      </w:r>
+      <w:r>
+        <w:rPr>
+          <w:rFonts w:ascii="Arial" w:hAnsi="Arial" w:cs="Arial"/>
+          <w:color w:val="1F1F1F"/>
+          <w:sz w:val="24"/>
+          <w:szCs w:val="24"/>
+        </w:rPr>
+        <w:t xml:space="preserve">That is, there are far more observed occurrences of accidents with property damage than there are with injuries.  </w:t>
+      </w:r>
+      <w:r>
+        <w:rPr>
+          <w:rFonts w:ascii="Arial" w:hAnsi="Arial" w:cs="Arial"/>
+          <w:color w:val="1F1F1F"/>
+          <w:sz w:val="24"/>
+          <w:szCs w:val="24"/>
+        </w:rPr>
+        <w:t>The dataset w</w:t>
+      </w:r>
+      <w:r>
+        <w:rPr>
+          <w:rFonts w:ascii="Arial" w:hAnsi="Arial" w:cs="Arial"/>
+          <w:color w:val="1F1F1F"/>
+          <w:sz w:val="24"/>
+          <w:szCs w:val="24"/>
+        </w:rPr>
+        <w:t>as</w:t>
+      </w:r>
+      <w:r>
+        <w:rPr>
+          <w:rFonts w:ascii="Arial" w:hAnsi="Arial" w:cs="Arial"/>
+          <w:color w:val="1F1F1F"/>
+          <w:sz w:val="24"/>
+          <w:szCs w:val="24"/>
+        </w:rPr>
+        <w:t xml:space="preserve"> balanced to remove a source of bias in the predictive model</w:t>
       </w:r>
       <w:r>
         <w:rPr>
@@ -476,6 +645,7 @@
         <w:shd w:val="clear" w:color="auto" w:fill="FFFFFF"/>
         <w:spacing w:after="0" w:line="240" w:lineRule="auto"/>
         <w:ind w:left="720"/>
+        <w:jc w:val="both"/>
         <w:rPr>
           <w:rFonts w:ascii="Arial" w:eastAsia="Times New Roman" w:hAnsi="Arial" w:cs="Arial"/>
           <w:color w:val="1F1F1F"/>
@@ -493,16 +663,21 @@
         </w:numPr>
         <w:shd w:val="clear" w:color="auto" w:fill="FFFFFF"/>
         <w:spacing w:after="0" w:line="240" w:lineRule="auto"/>
-        <w:rPr>
-          <w:rFonts w:ascii="Arial" w:eastAsia="Times New Roman" w:hAnsi="Arial" w:cs="Arial"/>
-          <w:color w:val="1F1F1F"/>
-          <w:sz w:val="24"/>
-          <w:szCs w:val="24"/>
-        </w:rPr>
-      </w:pPr>
-      <w:r>
-        <w:rPr>
-          <w:rFonts w:ascii="Arial" w:eastAsia="Times New Roman" w:hAnsi="Arial" w:cs="Arial"/>
+        <w:jc w:val="both"/>
+        <w:rPr>
+          <w:rFonts w:ascii="Arial" w:eastAsia="Times New Roman" w:hAnsi="Arial" w:cs="Arial"/>
+          <w:b/>
+          <w:bCs/>
+          <w:color w:val="1F1F1F"/>
+          <w:sz w:val="24"/>
+          <w:szCs w:val="24"/>
+        </w:rPr>
+      </w:pPr>
+      <w:r>
+        <w:rPr>
+          <w:rFonts w:ascii="Arial" w:eastAsia="Times New Roman" w:hAnsi="Arial" w:cs="Arial"/>
+          <w:b/>
+          <w:bCs/>
           <w:color w:val="1F1F1F"/>
           <w:sz w:val="24"/>
           <w:szCs w:val="24"/>
@@ -512,6 +687,8 @@
       <w:r>
         <w:rPr>
           <w:rFonts w:ascii="Arial" w:eastAsia="Times New Roman" w:hAnsi="Arial" w:cs="Arial"/>
+          <w:b/>
+          <w:bCs/>
           <w:color w:val="1F1F1F"/>
           <w:sz w:val="24"/>
           <w:szCs w:val="24"/>
@@ -521,6 +698,8 @@
       <w:r>
         <w:rPr>
           <w:rFonts w:ascii="Arial" w:eastAsia="Times New Roman" w:hAnsi="Arial" w:cs="Arial"/>
+          <w:b/>
+          <w:bCs/>
           <w:color w:val="1F1F1F"/>
           <w:sz w:val="24"/>
           <w:szCs w:val="24"/>
@@ -533,6 +712,7 @@
         <w:shd w:val="clear" w:color="auto" w:fill="FFFFFF"/>
         <w:spacing w:after="0" w:line="240" w:lineRule="auto"/>
         <w:ind w:left="360"/>
+        <w:jc w:val="both"/>
         <w:rPr>
           <w:rFonts w:ascii="Arial" w:eastAsia="Times New Roman" w:hAnsi="Arial" w:cs="Arial"/>
           <w:color w:val="1F1F1F"/>
@@ -550,21 +730,40 @@
         </w:numPr>
         <w:shd w:val="clear" w:color="auto" w:fill="FFFFFF"/>
         <w:spacing w:after="0" w:line="240" w:lineRule="auto"/>
-        <w:rPr>
-          <w:rFonts w:ascii="Arial" w:eastAsia="Times New Roman" w:hAnsi="Arial" w:cs="Arial"/>
-          <w:color w:val="1F1F1F"/>
-          <w:sz w:val="24"/>
-          <w:szCs w:val="24"/>
-        </w:rPr>
-      </w:pPr>
-      <w:r>
-        <w:rPr>
-          <w:rFonts w:ascii="Arial" w:hAnsi="Arial" w:cs="Arial"/>
-          <w:color w:val="1F1F1F"/>
-          <w:sz w:val="24"/>
-          <w:szCs w:val="24"/>
-        </w:rPr>
-        <w:t>The data to be used for the testing and development of the predictive model will be the shared dataset</w:t>
+        <w:jc w:val="both"/>
+        <w:rPr>
+          <w:rFonts w:ascii="Arial" w:eastAsia="Times New Roman" w:hAnsi="Arial" w:cs="Arial"/>
+          <w:color w:val="1F1F1F"/>
+          <w:sz w:val="24"/>
+          <w:szCs w:val="24"/>
+        </w:rPr>
+      </w:pPr>
+      <w:r>
+        <w:rPr>
+          <w:rFonts w:ascii="Arial" w:hAnsi="Arial" w:cs="Arial"/>
+          <w:color w:val="1F1F1F"/>
+          <w:sz w:val="24"/>
+          <w:szCs w:val="24"/>
+        </w:rPr>
+        <w:t xml:space="preserve">The data used for the testing and development of the predictive model </w:t>
+      </w:r>
+      <w:r>
+        <w:rPr>
+          <w:rFonts w:ascii="Arial" w:hAnsi="Arial" w:cs="Arial"/>
+          <w:color w:val="1F1F1F"/>
+          <w:sz w:val="24"/>
+          <w:szCs w:val="24"/>
+        </w:rPr>
+        <w:t>was</w:t>
+      </w:r>
+      <w:r>
+        <w:rPr>
+          <w:rFonts w:ascii="Arial" w:hAnsi="Arial" w:cs="Arial"/>
+          <w:color w:val="1F1F1F"/>
+          <w:sz w:val="24"/>
+          <w:szCs w:val="24"/>
+        </w:rPr>
+        <w:t xml:space="preserve"> the shared dataset</w:t>
       </w:r>
       <w:r>
         <w:rPr>
@@ -613,6 +812,7 @@
         <w:shd w:val="clear" w:color="auto" w:fill="FFFFFF"/>
         <w:spacing w:after="0" w:line="240" w:lineRule="auto"/>
         <w:ind w:left="720"/>
+        <w:jc w:val="both"/>
         <w:rPr>
           <w:rFonts w:ascii="Arial" w:eastAsia="Times New Roman" w:hAnsi="Arial" w:cs="Arial"/>
           <w:color w:val="1F1F1F"/>
@@ -630,36 +830,22 @@
         </w:numPr>
         <w:shd w:val="clear" w:color="auto" w:fill="FFFFFF"/>
         <w:spacing w:after="0" w:line="240" w:lineRule="auto"/>
-        <w:rPr>
-          <w:rFonts w:ascii="Arial" w:eastAsia="Times New Roman" w:hAnsi="Arial" w:cs="Arial"/>
-          <w:color w:val="1F1F1F"/>
-          <w:sz w:val="24"/>
-          <w:szCs w:val="24"/>
-        </w:rPr>
-      </w:pPr>
-      <w:r>
-        <w:rPr>
-          <w:rFonts w:ascii="Arial" w:hAnsi="Arial" w:cs="Arial"/>
-          <w:sz w:val="24"/>
-          <w:szCs w:val="24"/>
-        </w:rPr>
-        <w:t>All collisions provided by SPD and recorded by Traffic Records.</w:t>
-      </w:r>
-      <w:r>
-        <w:rPr>
-          <w:rFonts w:ascii="Arial" w:hAnsi="Arial" w:cs="Arial"/>
-          <w:sz w:val="24"/>
-          <w:szCs w:val="24"/>
-        </w:rPr>
-        <w:t xml:space="preserve">  </w:t>
-      </w:r>
-      <w:r>
-        <w:rPr>
-          <w:rFonts w:ascii="Arial" w:hAnsi="Arial" w:cs="Arial"/>
-          <w:sz w:val="24"/>
-          <w:szCs w:val="24"/>
-        </w:rPr>
-        <w:t xml:space="preserve">Timeframe: 2004 to </w:t>
+        <w:jc w:val="both"/>
+        <w:rPr>
+          <w:rFonts w:ascii="Arial" w:eastAsia="Times New Roman" w:hAnsi="Arial" w:cs="Arial"/>
+          <w:color w:val="1F1F1F"/>
+          <w:sz w:val="24"/>
+          <w:szCs w:val="24"/>
+        </w:rPr>
+      </w:pPr>
+      <w:r>
+        <w:rPr>
+          <w:rFonts w:ascii="Arial" w:hAnsi="Arial" w:cs="Arial"/>
+          <w:sz w:val="24"/>
+          <w:szCs w:val="24"/>
+        </w:rPr>
+        <w:lastRenderedPageBreak/>
+        <w:t xml:space="preserve">All collisions provided by SPD and recorded by Traffic Records.  Timeframe: 2004 to </w:t>
       </w:r>
       <w:r>
         <w:rPr>
@@ -673,6 +859,7 @@
     <w:p>
       <w:pPr>
         <w:pStyle w:val="ListParagraph"/>
+        <w:jc w:val="both"/>
         <w:rPr>
           <w:rFonts w:ascii="Arial" w:hAnsi="Arial" w:cs="Arial"/>
           <w:sz w:val="24"/>
@@ -689,6 +876,7 @@
         </w:numPr>
         <w:shd w:val="clear" w:color="auto" w:fill="FFFFFF"/>
         <w:spacing w:after="0" w:line="240" w:lineRule="auto"/>
+        <w:jc w:val="both"/>
         <w:rPr>
           <w:rFonts w:ascii="Arial" w:eastAsia="Times New Roman" w:hAnsi="Arial" w:cs="Arial"/>
           <w:color w:val="1F1F1F"/>
@@ -720,6 +908,7 @@
       <w:pPr>
         <w:shd w:val="clear" w:color="auto" w:fill="FFFFFF"/>
         <w:spacing w:after="0" w:line="240" w:lineRule="auto"/>
+        <w:jc w:val="both"/>
         <w:rPr>
           <w:rFonts w:ascii="Arial" w:eastAsia="Times New Roman" w:hAnsi="Arial" w:cs="Arial"/>
           <w:color w:val="1F1F1F"/>
@@ -737,16 +926,21 @@
         </w:numPr>
         <w:shd w:val="clear" w:color="auto" w:fill="FFFFFF"/>
         <w:spacing w:after="0" w:line="240" w:lineRule="auto"/>
-        <w:rPr>
-          <w:rFonts w:ascii="Arial" w:eastAsia="Times New Roman" w:hAnsi="Arial" w:cs="Arial"/>
-          <w:color w:val="1F1F1F"/>
-          <w:sz w:val="24"/>
-          <w:szCs w:val="24"/>
-        </w:rPr>
-      </w:pPr>
-      <w:r>
-        <w:rPr>
-          <w:rFonts w:ascii="Arial" w:eastAsia="Times New Roman" w:hAnsi="Arial" w:cs="Arial"/>
+        <w:jc w:val="both"/>
+        <w:rPr>
+          <w:rFonts w:ascii="Arial" w:eastAsia="Times New Roman" w:hAnsi="Arial" w:cs="Arial"/>
+          <w:b/>
+          <w:bCs/>
+          <w:color w:val="1F1F1F"/>
+          <w:sz w:val="24"/>
+          <w:szCs w:val="24"/>
+        </w:rPr>
+      </w:pPr>
+      <w:r>
+        <w:rPr>
+          <w:rFonts w:ascii="Arial" w:eastAsia="Times New Roman" w:hAnsi="Arial" w:cs="Arial"/>
+          <w:b/>
+          <w:bCs/>
           <w:color w:val="1F1F1F"/>
           <w:sz w:val="24"/>
           <w:szCs w:val="24"/>
@@ -756,62 +950,20 @@
       <w:r>
         <w:rPr>
           <w:rFonts w:ascii="Arial" w:eastAsia="Times New Roman" w:hAnsi="Arial" w:cs="Arial"/>
+          <w:b/>
+          <w:bCs/>
           <w:color w:val="1F1F1F"/>
           <w:sz w:val="24"/>
           <w:szCs w:val="24"/>
         </w:rPr>
         <w:t>:</w:t>
       </w:r>
-      <w:r>
-        <w:rPr>
-          <w:rFonts w:ascii="Arial" w:eastAsia="Times New Roman" w:hAnsi="Arial" w:cs="Arial"/>
-          <w:color w:val="1F1F1F"/>
-          <w:sz w:val="24"/>
-          <w:szCs w:val="24"/>
-        </w:rPr>
-        <w:t xml:space="preserve"> </w:t>
-      </w:r>
-      <w:r>
-        <w:rPr>
-          <w:rFonts w:ascii="Arial" w:eastAsia="Times New Roman" w:hAnsi="Arial" w:cs="Arial"/>
-          <w:color w:val="1F1F1F"/>
-          <w:sz w:val="24"/>
-          <w:szCs w:val="24"/>
-        </w:rPr>
-        <w:t>D</w:t>
-      </w:r>
-      <w:r>
-        <w:rPr>
-          <w:rFonts w:ascii="Arial" w:eastAsia="Times New Roman" w:hAnsi="Arial" w:cs="Arial"/>
-          <w:color w:val="1F1F1F"/>
-          <w:sz w:val="24"/>
-          <w:szCs w:val="24"/>
-        </w:rPr>
-        <w:t xml:space="preserve">iscuss and </w:t>
-      </w:r>
-      <w:r>
-        <w:rPr>
-          <w:rFonts w:ascii="Arial" w:eastAsia="Times New Roman" w:hAnsi="Arial" w:cs="Arial"/>
-          <w:color w:val="1F1F1F"/>
-          <w:sz w:val="24"/>
-          <w:szCs w:val="24"/>
-        </w:rPr>
-        <w:t>D</w:t>
-      </w:r>
-      <w:r>
-        <w:rPr>
-          <w:rFonts w:ascii="Arial" w:eastAsia="Times New Roman" w:hAnsi="Arial" w:cs="Arial"/>
-          <w:color w:val="1F1F1F"/>
-          <w:sz w:val="24"/>
-          <w:szCs w:val="24"/>
-        </w:rPr>
-        <w:t>escribe</w:t>
-      </w:r>
-    </w:p>
-    <w:p>
-      <w:pPr>
-        <w:shd w:val="clear" w:color="auto" w:fill="FFFFFF"/>
-        <w:spacing w:after="0" w:line="240" w:lineRule="auto"/>
+    </w:p>
+    <w:p>
+      <w:pPr>
+        <w:shd w:val="clear" w:color="auto" w:fill="FFFFFF"/>
+        <w:spacing w:after="0" w:line="240" w:lineRule="auto"/>
+        <w:jc w:val="both"/>
         <w:rPr>
           <w:rFonts w:ascii="Arial" w:eastAsia="Times New Roman" w:hAnsi="Arial" w:cs="Arial"/>
           <w:color w:val="1F1F1F"/>
@@ -829,16 +981,19 @@
         </w:numPr>
         <w:shd w:val="clear" w:color="auto" w:fill="FFFFFF"/>
         <w:spacing w:after="0" w:line="240" w:lineRule="auto"/>
-        <w:rPr>
-          <w:rFonts w:ascii="Arial" w:eastAsia="Times New Roman" w:hAnsi="Arial" w:cs="Arial"/>
-          <w:color w:val="1F1F1F"/>
-          <w:sz w:val="24"/>
-          <w:szCs w:val="24"/>
-        </w:rPr>
-      </w:pPr>
-      <w:r>
-        <w:rPr>
-          <w:rFonts w:ascii="Arial" w:eastAsia="Times New Roman" w:hAnsi="Arial" w:cs="Arial"/>
+        <w:jc w:val="both"/>
+        <w:rPr>
+          <w:rFonts w:ascii="Arial" w:eastAsia="Times New Roman" w:hAnsi="Arial" w:cs="Arial"/>
+          <w:color w:val="1F1F1F"/>
+          <w:sz w:val="24"/>
+          <w:szCs w:val="24"/>
+        </w:rPr>
+      </w:pPr>
+      <w:r>
+        <w:rPr>
+          <w:rFonts w:ascii="Arial" w:eastAsia="Times New Roman" w:hAnsi="Arial" w:cs="Arial"/>
+          <w:b/>
+          <w:bCs/>
           <w:color w:val="1F1F1F"/>
           <w:sz w:val="24"/>
           <w:szCs w:val="24"/>
@@ -848,18 +1003,41 @@
       <w:r>
         <w:rPr>
           <w:rFonts w:ascii="Arial" w:eastAsia="Times New Roman" w:hAnsi="Arial" w:cs="Arial"/>
+          <w:b/>
+          <w:bCs/>
           <w:color w:val="1F1F1F"/>
           <w:sz w:val="24"/>
           <w:szCs w:val="24"/>
         </w:rPr>
         <w:t>xploratory data analysis</w:t>
       </w:r>
+      <w:r>
+        <w:rPr>
+          <w:rFonts w:ascii="Arial" w:eastAsia="Times New Roman" w:hAnsi="Arial" w:cs="Arial"/>
+          <w:b/>
+          <w:bCs/>
+          <w:color w:val="1F1F1F"/>
+          <w:sz w:val="24"/>
+          <w:szCs w:val="24"/>
+        </w:rPr>
+        <w:t>.</w:t>
+      </w:r>
+      <w:r>
+        <w:rPr>
+          <w:rFonts w:ascii="Arial" w:eastAsia="Times New Roman" w:hAnsi="Arial" w:cs="Arial"/>
+          <w:color w:val="1F1F1F"/>
+          <w:sz w:val="24"/>
+          <w:szCs w:val="24"/>
+        </w:rPr>
+        <w:t xml:space="preserve">  This was done to better understand the dataset and how the data could be used to develop a predictive model.</w:t>
+      </w:r>
     </w:p>
     <w:p>
       <w:pPr>
         <w:shd w:val="clear" w:color="auto" w:fill="FFFFFF"/>
         <w:spacing w:after="0" w:line="240" w:lineRule="auto"/>
         <w:ind w:left="360"/>
+        <w:jc w:val="both"/>
         <w:rPr>
           <w:rFonts w:ascii="Arial" w:eastAsia="Times New Roman" w:hAnsi="Arial" w:cs="Arial"/>
           <w:color w:val="1F1F1F"/>
@@ -877,6 +1055,7 @@
         </w:numPr>
         <w:shd w:val="clear" w:color="auto" w:fill="FFFFFF"/>
         <w:spacing w:after="0" w:line="240" w:lineRule="auto"/>
+        <w:jc w:val="both"/>
         <w:rPr>
           <w:rFonts w:ascii="Arial" w:eastAsia="Times New Roman" w:hAnsi="Arial" w:cs="Arial"/>
           <w:color w:val="1F1F1F"/>
@@ -893,6 +1072,29 @@
         </w:rPr>
         <w:t>Data shape</w:t>
       </w:r>
+      <w:r>
+        <w:rPr>
+          <w:rFonts w:ascii="Arial" w:eastAsia="Times New Roman" w:hAnsi="Arial" w:cs="Arial"/>
+          <w:color w:val="1F1F1F"/>
+          <w:sz w:val="24"/>
+          <w:szCs w:val="24"/>
+        </w:rPr>
+        <w:t>.  The original dataset has 194,673 rows with 38 columns.</w:t>
+      </w:r>
+    </w:p>
+    <w:p>
+      <w:pPr>
+        <w:shd w:val="clear" w:color="auto" w:fill="FFFFFF"/>
+        <w:spacing w:after="0" w:line="240" w:lineRule="auto"/>
+        <w:ind w:left="720"/>
+        <w:jc w:val="both"/>
+        <w:rPr>
+          <w:rFonts w:ascii="Arial" w:eastAsia="Times New Roman" w:hAnsi="Arial" w:cs="Arial"/>
+          <w:color w:val="1F1F1F"/>
+          <w:sz w:val="24"/>
+          <w:szCs w:val="24"/>
+        </w:rPr>
+      </w:pPr>
     </w:p>
     <w:p>
       <w:pPr>
@@ -903,22 +1105,53 @@
         </w:numPr>
         <w:shd w:val="clear" w:color="auto" w:fill="FFFFFF"/>
         <w:spacing w:after="0" w:line="240" w:lineRule="auto"/>
-        <w:rPr>
-          <w:rFonts w:ascii="Arial" w:eastAsia="Times New Roman" w:hAnsi="Arial" w:cs="Arial"/>
-          <w:color w:val="1F1F1F"/>
-          <w:sz w:val="24"/>
-          <w:szCs w:val="24"/>
-        </w:rPr>
-      </w:pPr>
-      <w:r>
-        <w:rPr>
-          <w:rFonts w:ascii="Arial" w:eastAsia="Times New Roman" w:hAnsi="Arial" w:cs="Arial"/>
-          <w:color w:val="1F1F1F"/>
-          <w:sz w:val="24"/>
-          <w:szCs w:val="24"/>
-        </w:rPr>
-        <w:t>Data Types</w:t>
-      </w:r>
+        <w:jc w:val="both"/>
+        <w:rPr>
+          <w:rFonts w:ascii="Arial" w:eastAsia="Times New Roman" w:hAnsi="Arial" w:cs="Arial"/>
+          <w:color w:val="1F1F1F"/>
+          <w:sz w:val="24"/>
+          <w:szCs w:val="24"/>
+        </w:rPr>
+      </w:pPr>
+      <w:r>
+        <w:rPr>
+          <w:rFonts w:ascii="Arial" w:eastAsia="Times New Roman" w:hAnsi="Arial" w:cs="Arial"/>
+          <w:color w:val="1F1F1F"/>
+          <w:sz w:val="24"/>
+          <w:szCs w:val="24"/>
+        </w:rPr>
+        <w:t>Attributes.  Of the 38 columns, some are explicitly mentioned in the project</w:t>
+      </w:r>
+      <w:r>
+        <w:rPr>
+          <w:rFonts w:ascii="Arial" w:eastAsia="Times New Roman" w:hAnsi="Arial" w:cs="Arial"/>
+          <w:color w:val="1F1F1F"/>
+          <w:sz w:val="24"/>
+          <w:szCs w:val="24"/>
+        </w:rPr>
+        <w:t>, such as severity code, weather, road condition, and light condition.</w:t>
+      </w:r>
+      <w:r>
+        <w:rPr>
+          <w:rFonts w:ascii="Arial" w:eastAsia="Times New Roman" w:hAnsi="Arial" w:cs="Arial"/>
+          <w:color w:val="1F1F1F"/>
+          <w:sz w:val="24"/>
+          <w:szCs w:val="24"/>
+        </w:rPr>
+        <w:t xml:space="preserve">  Other factors likely to be predictive of injury or not include human conditions, such as inattention (distracted driver), under-the-influence, or speeding.  Also, attributes that specify the number of people involved in an accident, number of pedestrians, and number of cyclists seem likely to be correlated with likelihood of injury.  Other attributes are merely descriptive and therefore unlikely to add any predictive value.</w:t>
+      </w:r>
+    </w:p>
+    <w:p>
+      <w:pPr>
+        <w:pStyle w:val="ListParagraph"/>
+        <w:jc w:val="both"/>
+        <w:rPr>
+          <w:rFonts w:ascii="Arial" w:eastAsia="Times New Roman" w:hAnsi="Arial" w:cs="Arial"/>
+          <w:color w:val="1F1F1F"/>
+          <w:sz w:val="24"/>
+          <w:szCs w:val="24"/>
+        </w:rPr>
+      </w:pPr>
     </w:p>
     <w:p>
       <w:pPr>
@@ -929,22 +1162,45 @@
         </w:numPr>
         <w:shd w:val="clear" w:color="auto" w:fill="FFFFFF"/>
         <w:spacing w:after="0" w:line="240" w:lineRule="auto"/>
-        <w:rPr>
-          <w:rFonts w:ascii="Arial" w:eastAsia="Times New Roman" w:hAnsi="Arial" w:cs="Arial"/>
-          <w:color w:val="1F1F1F"/>
-          <w:sz w:val="24"/>
-          <w:szCs w:val="24"/>
-        </w:rPr>
-      </w:pPr>
-      <w:r>
-        <w:rPr>
-          <w:rFonts w:ascii="Arial" w:eastAsia="Times New Roman" w:hAnsi="Arial" w:cs="Arial"/>
-          <w:color w:val="1F1F1F"/>
-          <w:sz w:val="24"/>
-          <w:szCs w:val="24"/>
-        </w:rPr>
-        <w:t>Missing Values</w:t>
-      </w:r>
+        <w:jc w:val="both"/>
+        <w:rPr>
+          <w:rFonts w:ascii="Arial" w:eastAsia="Times New Roman" w:hAnsi="Arial" w:cs="Arial"/>
+          <w:color w:val="1F1F1F"/>
+          <w:sz w:val="24"/>
+          <w:szCs w:val="24"/>
+        </w:rPr>
+      </w:pPr>
+      <w:r>
+        <w:rPr>
+          <w:rFonts w:ascii="Arial" w:eastAsia="Times New Roman" w:hAnsi="Arial" w:cs="Arial"/>
+          <w:color w:val="1F1F1F"/>
+          <w:sz w:val="24"/>
+          <w:szCs w:val="24"/>
+        </w:rPr>
+        <w:t>Data Types</w:t>
+      </w:r>
+      <w:r>
+        <w:rPr>
+          <w:rFonts w:ascii="Arial" w:eastAsia="Times New Roman" w:hAnsi="Arial" w:cs="Arial"/>
+          <w:color w:val="1F1F1F"/>
+          <w:sz w:val="24"/>
+          <w:szCs w:val="24"/>
+        </w:rPr>
+        <w:t>.  Although there are some floats and int variables, many of the attributes are of type object.  Of the attributes to be used for the development of the predictive model, the object variables were generally converted to int, since they were mainly 1’s and 0’s.</w:t>
+      </w:r>
+    </w:p>
+    <w:p>
+      <w:pPr>
+        <w:shd w:val="clear" w:color="auto" w:fill="FFFFFF"/>
+        <w:spacing w:after="0" w:line="240" w:lineRule="auto"/>
+        <w:jc w:val="both"/>
+        <w:rPr>
+          <w:rFonts w:ascii="Arial" w:eastAsia="Times New Roman" w:hAnsi="Arial" w:cs="Arial"/>
+          <w:color w:val="1F1F1F"/>
+          <w:sz w:val="24"/>
+          <w:szCs w:val="24"/>
+        </w:rPr>
+      </w:pPr>
     </w:p>
     <w:p>
       <w:pPr>
@@ -955,22 +1211,45 @@
         </w:numPr>
         <w:shd w:val="clear" w:color="auto" w:fill="FFFFFF"/>
         <w:spacing w:after="0" w:line="240" w:lineRule="auto"/>
-        <w:rPr>
-          <w:rFonts w:ascii="Arial" w:eastAsia="Times New Roman" w:hAnsi="Arial" w:cs="Arial"/>
-          <w:color w:val="1F1F1F"/>
-          <w:sz w:val="24"/>
-          <w:szCs w:val="24"/>
-        </w:rPr>
-      </w:pPr>
-      <w:r>
-        <w:rPr>
-          <w:rFonts w:ascii="Arial" w:eastAsia="Times New Roman" w:hAnsi="Arial" w:cs="Arial"/>
-          <w:color w:val="1F1F1F"/>
-          <w:sz w:val="24"/>
-          <w:szCs w:val="24"/>
-        </w:rPr>
-        <w:t>Unique Values</w:t>
-      </w:r>
+        <w:jc w:val="both"/>
+        <w:rPr>
+          <w:rFonts w:ascii="Arial" w:eastAsia="Times New Roman" w:hAnsi="Arial" w:cs="Arial"/>
+          <w:color w:val="1F1F1F"/>
+          <w:sz w:val="24"/>
+          <w:szCs w:val="24"/>
+        </w:rPr>
+      </w:pPr>
+      <w:r>
+        <w:rPr>
+          <w:rFonts w:ascii="Arial" w:eastAsia="Times New Roman" w:hAnsi="Arial" w:cs="Arial"/>
+          <w:color w:val="1F1F1F"/>
+          <w:sz w:val="24"/>
+          <w:szCs w:val="24"/>
+        </w:rPr>
+        <w:t>Missing Values</w:t>
+      </w:r>
+      <w:r>
+        <w:rPr>
+          <w:rFonts w:ascii="Arial" w:eastAsia="Times New Roman" w:hAnsi="Arial" w:cs="Arial"/>
+          <w:color w:val="1F1F1F"/>
+          <w:sz w:val="24"/>
+          <w:szCs w:val="24"/>
+        </w:rPr>
+        <w:t xml:space="preserve">.  There were many missing values indicated by nan.  Some of these were eliminated by deleting an entire row, such as if one of the key variables were missing.  Other nan’s were replaced by appropriate values.  This was especially necessary when using indicator variables to convert from categorical attributes.  </w:t>
+      </w:r>
+    </w:p>
+    <w:p>
+      <w:pPr>
+        <w:shd w:val="clear" w:color="auto" w:fill="FFFFFF"/>
+        <w:spacing w:after="0" w:line="240" w:lineRule="auto"/>
+        <w:jc w:val="both"/>
+        <w:rPr>
+          <w:rFonts w:ascii="Arial" w:eastAsia="Times New Roman" w:hAnsi="Arial" w:cs="Arial"/>
+          <w:color w:val="1F1F1F"/>
+          <w:sz w:val="24"/>
+          <w:szCs w:val="24"/>
+        </w:rPr>
+      </w:pPr>
     </w:p>
     <w:p>
       <w:pPr>
@@ -981,6 +1260,56 @@
         </w:numPr>
         <w:shd w:val="clear" w:color="auto" w:fill="FFFFFF"/>
         <w:spacing w:after="0" w:line="240" w:lineRule="auto"/>
+        <w:jc w:val="both"/>
+        <w:rPr>
+          <w:rFonts w:ascii="Arial" w:eastAsia="Times New Roman" w:hAnsi="Arial" w:cs="Arial"/>
+          <w:color w:val="1F1F1F"/>
+          <w:sz w:val="24"/>
+          <w:szCs w:val="24"/>
+        </w:rPr>
+      </w:pPr>
+      <w:r>
+        <w:rPr>
+          <w:rFonts w:ascii="Arial" w:eastAsia="Times New Roman" w:hAnsi="Arial" w:cs="Arial"/>
+          <w:color w:val="1F1F1F"/>
+          <w:sz w:val="24"/>
+          <w:szCs w:val="24"/>
+        </w:rPr>
+        <w:t>Unique Values</w:t>
+      </w:r>
+      <w:r>
+        <w:rPr>
+          <w:rFonts w:ascii="Arial" w:eastAsia="Times New Roman" w:hAnsi="Arial" w:cs="Arial"/>
+          <w:color w:val="1F1F1F"/>
+          <w:sz w:val="24"/>
+          <w:szCs w:val="24"/>
+        </w:rPr>
+        <w:t>.  Identifying the unique values of the attributes helped to understand which variables were categorical and which were numerical.</w:t>
+      </w:r>
+    </w:p>
+    <w:p>
+      <w:pPr>
+        <w:shd w:val="clear" w:color="auto" w:fill="FFFFFF"/>
+        <w:spacing w:after="0" w:line="240" w:lineRule="auto"/>
+        <w:jc w:val="both"/>
+        <w:rPr>
+          <w:rFonts w:ascii="Arial" w:eastAsia="Times New Roman" w:hAnsi="Arial" w:cs="Arial"/>
+          <w:color w:val="1F1F1F"/>
+          <w:sz w:val="24"/>
+          <w:szCs w:val="24"/>
+        </w:rPr>
+      </w:pPr>
+    </w:p>
+    <w:p>
+      <w:pPr>
+        <w:pStyle w:val="ListParagraph"/>
+        <w:numPr>
+          <w:ilvl w:val="2"/>
+          <w:numId w:val="10"/>
+        </w:numPr>
+        <w:shd w:val="clear" w:color="auto" w:fill="FFFFFF"/>
+        <w:spacing w:after="0" w:line="240" w:lineRule="auto"/>
+        <w:jc w:val="both"/>
         <w:rPr>
           <w:rFonts w:ascii="Arial" w:eastAsia="Times New Roman" w:hAnsi="Arial" w:cs="Arial"/>
           <w:color w:val="1F1F1F"/>
@@ -997,12 +1326,282 @@
         </w:rPr>
         <w:t>Spatial plot of sample by severity</w:t>
       </w:r>
+      <w:r>
+        <w:rPr>
+          <w:rFonts w:ascii="Arial" w:eastAsia="Times New Roman" w:hAnsi="Arial" w:cs="Arial"/>
+          <w:color w:val="1F1F1F"/>
+          <w:sz w:val="24"/>
+          <w:szCs w:val="24"/>
+        </w:rPr>
+        <w:t xml:space="preserve">.  A sample plot of the </w:t>
+      </w:r>
+      <w:r>
+        <w:rPr>
+          <w:rFonts w:ascii="Arial" w:eastAsia="Times New Roman" w:hAnsi="Arial" w:cs="Arial"/>
+          <w:color w:val="1F1F1F"/>
+          <w:sz w:val="24"/>
+          <w:szCs w:val="24"/>
+        </w:rPr>
+        <w:t>accidents was created to determine whether any obvious patterns could be detected visually.</w:t>
+      </w:r>
+    </w:p>
+    <w:p>
+      <w:pPr>
+        <w:pStyle w:val="ListParagraph"/>
+        <w:rPr>
+          <w:rFonts w:ascii="Arial" w:eastAsia="Times New Roman" w:hAnsi="Arial" w:cs="Arial"/>
+          <w:color w:val="1F1F1F"/>
+          <w:sz w:val="24"/>
+          <w:szCs w:val="24"/>
+        </w:rPr>
+      </w:pPr>
+    </w:p>
+    <w:p>
+      <w:pPr>
+        <w:shd w:val="clear" w:color="auto" w:fill="FFFFFF"/>
+        <w:spacing w:after="0" w:line="240" w:lineRule="auto"/>
+        <w:ind w:left="720"/>
+        <w:jc w:val="both"/>
+        <w:rPr>
+          <w:rFonts w:ascii="Arial" w:eastAsia="Times New Roman" w:hAnsi="Arial" w:cs="Arial"/>
+          <w:color w:val="1F1F1F"/>
+          <w:sz w:val="24"/>
+          <w:szCs w:val="24"/>
+        </w:rPr>
+      </w:pPr>
+    </w:p>
+    <w:p>
+      <w:pPr>
+        <w:shd w:val="clear" w:color="auto" w:fill="FFFFFF"/>
+        <w:spacing w:after="0" w:line="240" w:lineRule="auto"/>
+        <w:ind w:left="720"/>
+        <w:jc w:val="both"/>
+        <w:rPr>
+          <w:rFonts w:ascii="Arial" w:eastAsia="Times New Roman" w:hAnsi="Arial" w:cs="Arial"/>
+          <w:color w:val="1F1F1F"/>
+          <w:sz w:val="24"/>
+          <w:szCs w:val="24"/>
+        </w:rPr>
+      </w:pPr>
+    </w:p>
+    <w:p>
+      <w:pPr>
+        <w:shd w:val="clear" w:color="auto" w:fill="FFFFFF"/>
+        <w:spacing w:after="0" w:line="240" w:lineRule="auto"/>
+        <w:ind w:left="720"/>
+        <w:jc w:val="both"/>
+        <w:rPr>
+          <w:rFonts w:ascii="Arial" w:eastAsia="Times New Roman" w:hAnsi="Arial" w:cs="Arial"/>
+          <w:color w:val="1F1F1F"/>
+          <w:sz w:val="24"/>
+          <w:szCs w:val="24"/>
+        </w:rPr>
+      </w:pPr>
+      <w:r>
+        <w:rPr>
+          <w:rFonts w:ascii="Arial" w:eastAsia="Times New Roman" w:hAnsi="Arial" w:cs="Arial"/>
+          <w:noProof/>
+          <w:color w:val="1F1F1F"/>
+          <w:sz w:val="24"/>
+          <w:szCs w:val="24"/>
+        </w:rPr>
+        <w:lastRenderedPageBreak/>
+        <w:drawing>
+          <wp:inline distT="0" distB="0" distL="0" distR="0" wp14:anchorId="283837C1" wp14:editId="5BFF48C5">
+            <wp:extent cx="5943600" cy="3576320"/>
+            <wp:effectExtent l="0" t="0" r="0" b="5080"/>
+            <wp:docPr id="5" name="Picture 4">
+              <a:extLst xmlns:a="http://schemas.openxmlformats.org/drawingml/2006/main">
+                <a:ext uri="{FF2B5EF4-FFF2-40B4-BE49-F238E27FC236}">
+                  <a16:creationId xmlns:a16="http://schemas.microsoft.com/office/drawing/2014/main" id="{35DCB3B9-B273-4224-8D8F-EE7C520164C4}"/>
+                </a:ext>
+              </a:extLst>
+            </wp:docPr>
+            <wp:cNvGraphicFramePr>
+              <a:graphicFrameLocks xmlns:a="http://schemas.openxmlformats.org/drawingml/2006/main" noChangeAspect="1"/>
+            </wp:cNvGraphicFramePr>
+            <a:graphic xmlns:a="http://schemas.openxmlformats.org/drawingml/2006/main">
+              <a:graphicData uri="http://schemas.openxmlformats.org/drawingml/2006/picture">
+                <pic:pic xmlns:pic="http://schemas.openxmlformats.org/drawingml/2006/picture">
+                  <pic:nvPicPr>
+                    <pic:cNvPr id="5" name="Picture 4">
+                      <a:extLst>
+                        <a:ext uri="{FF2B5EF4-FFF2-40B4-BE49-F238E27FC236}">
+                          <a16:creationId xmlns:a16="http://schemas.microsoft.com/office/drawing/2014/main" id="{35DCB3B9-B273-4224-8D8F-EE7C520164C4}"/>
+                        </a:ext>
+                      </a:extLst>
+                    </pic:cNvPr>
+                    <pic:cNvPicPr>
+                      <a:picLocks noChangeAspect="1"/>
+                    </pic:cNvPicPr>
+                  </pic:nvPicPr>
+                  <pic:blipFill rotWithShape="1">
+                    <a:blip r:embed="rId6"/>
+                    <a:srcRect l="26709" t="32551" r="22168" b="10651"/>
+                    <a:stretch/>
+                  </pic:blipFill>
+                  <pic:spPr>
+                    <a:xfrm>
+                      <a:off x="0" y="0"/>
+                      <a:ext cx="5943600" cy="3576320"/>
+                    </a:xfrm>
+                    <a:prstGeom prst="rect">
+                      <a:avLst/>
+                    </a:prstGeom>
+                  </pic:spPr>
+                </pic:pic>
+              </a:graphicData>
+            </a:graphic>
+          </wp:inline>
+        </w:drawing>
+      </w:r>
+    </w:p>
+    <w:p>
+      <w:pPr>
+        <w:shd w:val="clear" w:color="auto" w:fill="FFFFFF"/>
+        <w:spacing w:after="0" w:line="240" w:lineRule="auto"/>
+        <w:ind w:left="720"/>
+        <w:jc w:val="both"/>
+        <w:rPr>
+          <w:rFonts w:ascii="Arial" w:eastAsia="Times New Roman" w:hAnsi="Arial" w:cs="Arial"/>
+          <w:color w:val="1F1F1F"/>
+          <w:sz w:val="24"/>
+          <w:szCs w:val="24"/>
+        </w:rPr>
+      </w:pPr>
+    </w:p>
+    <w:p>
+      <w:pPr>
+        <w:shd w:val="clear" w:color="auto" w:fill="FFFFFF"/>
+        <w:spacing w:after="0" w:line="240" w:lineRule="auto"/>
+        <w:jc w:val="both"/>
+        <w:rPr>
+          <w:rFonts w:ascii="Arial" w:eastAsia="Times New Roman" w:hAnsi="Arial" w:cs="Arial"/>
+          <w:color w:val="1F1F1F"/>
+          <w:sz w:val="24"/>
+          <w:szCs w:val="24"/>
+        </w:rPr>
+      </w:pPr>
+    </w:p>
+    <w:p>
+      <w:pPr>
+        <w:pStyle w:val="ListParagraph"/>
+        <w:numPr>
+          <w:ilvl w:val="2"/>
+          <w:numId w:val="10"/>
+        </w:numPr>
+        <w:shd w:val="clear" w:color="auto" w:fill="FFFFFF"/>
+        <w:spacing w:after="0" w:line="240" w:lineRule="auto"/>
+        <w:jc w:val="both"/>
+        <w:rPr>
+          <w:rFonts w:ascii="Arial" w:eastAsia="Times New Roman" w:hAnsi="Arial" w:cs="Arial"/>
+          <w:color w:val="1F1F1F"/>
+          <w:sz w:val="24"/>
+          <w:szCs w:val="24"/>
+        </w:rPr>
+      </w:pPr>
+      <w:r>
+        <w:rPr>
+          <w:rFonts w:ascii="Arial" w:eastAsia="Times New Roman" w:hAnsi="Arial" w:cs="Arial"/>
+          <w:color w:val="1F1F1F"/>
+          <w:sz w:val="24"/>
+          <w:szCs w:val="24"/>
+        </w:rPr>
+        <w:t>Bar graphs of key independent variables were created to see the number of positive occurrences of the attributes grouped by severity code.</w:t>
+      </w:r>
+    </w:p>
+    <w:p>
+      <w:pPr>
+        <w:shd w:val="clear" w:color="auto" w:fill="FFFFFF"/>
+        <w:spacing w:after="0" w:line="240" w:lineRule="auto"/>
+        <w:ind w:left="720"/>
+        <w:jc w:val="both"/>
+        <w:rPr>
+          <w:rFonts w:ascii="Arial" w:eastAsia="Times New Roman" w:hAnsi="Arial" w:cs="Arial"/>
+          <w:color w:val="1F1F1F"/>
+          <w:sz w:val="24"/>
+          <w:szCs w:val="24"/>
+        </w:rPr>
+      </w:pPr>
+      <w:r>
+        <w:rPr>
+          <w:rFonts w:ascii="Arial" w:eastAsia="Times New Roman" w:hAnsi="Arial" w:cs="Arial"/>
+          <w:noProof/>
+          <w:color w:val="1F1F1F"/>
+          <w:sz w:val="24"/>
+          <w:szCs w:val="24"/>
+        </w:rPr>
+        <w:lastRenderedPageBreak/>
+        <w:drawing>
+          <wp:inline distT="0" distB="0" distL="0" distR="0" wp14:anchorId="5F65A565" wp14:editId="6870634F">
+            <wp:extent cx="5943600" cy="4262755"/>
+            <wp:effectExtent l="0" t="0" r="0" b="4445"/>
+            <wp:docPr id="3" name="Picture 2">
+              <a:extLst xmlns:a="http://schemas.openxmlformats.org/drawingml/2006/main">
+                <a:ext uri="{FF2B5EF4-FFF2-40B4-BE49-F238E27FC236}">
+                  <a16:creationId xmlns:a16="http://schemas.microsoft.com/office/drawing/2014/main" id="{33DEEDC3-446D-46CB-83A1-DCA60A85D924}"/>
+                </a:ext>
+              </a:extLst>
+            </wp:docPr>
+            <wp:cNvGraphicFramePr>
+              <a:graphicFrameLocks xmlns:a="http://schemas.openxmlformats.org/drawingml/2006/main" noChangeAspect="1"/>
+            </wp:cNvGraphicFramePr>
+            <a:graphic xmlns:a="http://schemas.openxmlformats.org/drawingml/2006/main">
+              <a:graphicData uri="http://schemas.openxmlformats.org/drawingml/2006/picture">
+                <pic:pic xmlns:pic="http://schemas.openxmlformats.org/drawingml/2006/picture">
+                  <pic:nvPicPr>
+                    <pic:cNvPr id="3" name="Picture 2">
+                      <a:extLst>
+                        <a:ext uri="{FF2B5EF4-FFF2-40B4-BE49-F238E27FC236}">
+                          <a16:creationId xmlns:a16="http://schemas.microsoft.com/office/drawing/2014/main" id="{33DEEDC3-446D-46CB-83A1-DCA60A85D924}"/>
+                        </a:ext>
+                      </a:extLst>
+                    </pic:cNvPr>
+                    <pic:cNvPicPr>
+                      <a:picLocks noChangeAspect="1"/>
+                    </pic:cNvPicPr>
+                  </pic:nvPicPr>
+                  <pic:blipFill rotWithShape="1">
+                    <a:blip r:embed="rId7"/>
+                    <a:srcRect l="25944" t="25344" r="21555" b="5142"/>
+                    <a:stretch/>
+                  </pic:blipFill>
+                  <pic:spPr>
+                    <a:xfrm>
+                      <a:off x="0" y="0"/>
+                      <a:ext cx="5943600" cy="4262755"/>
+                    </a:xfrm>
+                    <a:prstGeom prst="rect">
+                      <a:avLst/>
+                    </a:prstGeom>
+                  </pic:spPr>
+                </pic:pic>
+              </a:graphicData>
+            </a:graphic>
+          </wp:inline>
+        </w:drawing>
+      </w:r>
+    </w:p>
+    <w:p>
+      <w:pPr>
+        <w:shd w:val="clear" w:color="auto" w:fill="FFFFFF"/>
+        <w:spacing w:after="0" w:line="240" w:lineRule="auto"/>
+        <w:ind w:left="720"/>
+        <w:jc w:val="both"/>
+        <w:rPr>
+          <w:rFonts w:ascii="Arial" w:eastAsia="Times New Roman" w:hAnsi="Arial" w:cs="Arial"/>
+          <w:color w:val="1F1F1F"/>
+          <w:sz w:val="24"/>
+          <w:szCs w:val="24"/>
+        </w:rPr>
+      </w:pPr>
     </w:p>
     <w:p>
       <w:pPr>
         <w:shd w:val="clear" w:color="auto" w:fill="FFFFFF"/>
         <w:spacing w:after="0" w:line="240" w:lineRule="auto"/>
         <w:ind w:left="360"/>
+        <w:jc w:val="both"/>
         <w:rPr>
           <w:rFonts w:ascii="Arial" w:eastAsia="Times New Roman" w:hAnsi="Arial" w:cs="Arial"/>
           <w:color w:val="1F1F1F"/>
@@ -1020,16 +1619,21 @@
         </w:numPr>
         <w:shd w:val="clear" w:color="auto" w:fill="FFFFFF"/>
         <w:spacing w:after="0" w:line="240" w:lineRule="auto"/>
-        <w:rPr>
-          <w:rFonts w:ascii="Arial" w:eastAsia="Times New Roman" w:hAnsi="Arial" w:cs="Arial"/>
-          <w:color w:val="1F1F1F"/>
-          <w:sz w:val="24"/>
-          <w:szCs w:val="24"/>
-        </w:rPr>
-      </w:pPr>
-      <w:r>
-        <w:rPr>
-          <w:rFonts w:ascii="Arial" w:eastAsia="Times New Roman" w:hAnsi="Arial" w:cs="Arial"/>
+        <w:jc w:val="both"/>
+        <w:rPr>
+          <w:rFonts w:ascii="Arial" w:eastAsia="Times New Roman" w:hAnsi="Arial" w:cs="Arial"/>
+          <w:b/>
+          <w:bCs/>
+          <w:color w:val="1F1F1F"/>
+          <w:sz w:val="24"/>
+          <w:szCs w:val="24"/>
+        </w:rPr>
+      </w:pPr>
+      <w:r>
+        <w:rPr>
+          <w:rFonts w:ascii="Arial" w:eastAsia="Times New Roman" w:hAnsi="Arial" w:cs="Arial"/>
+          <w:b/>
+          <w:bCs/>
           <w:color w:val="1F1F1F"/>
           <w:sz w:val="24"/>
           <w:szCs w:val="24"/>
@@ -1039,6 +1643,8 @@
       <w:r>
         <w:rPr>
           <w:rFonts w:ascii="Arial" w:eastAsia="Times New Roman" w:hAnsi="Arial" w:cs="Arial"/>
+          <w:b/>
+          <w:bCs/>
           <w:color w:val="1F1F1F"/>
           <w:sz w:val="24"/>
           <w:szCs w:val="24"/>
@@ -1049,6 +1655,7 @@
     <w:p>
       <w:pPr>
         <w:pStyle w:val="ListParagraph"/>
+        <w:jc w:val="both"/>
         <w:rPr>
           <w:rFonts w:ascii="Arial" w:eastAsia="Times New Roman" w:hAnsi="Arial" w:cs="Arial"/>
           <w:color w:val="1F1F1F"/>
@@ -1066,6 +1673,7 @@
         </w:numPr>
         <w:shd w:val="clear" w:color="auto" w:fill="FFFFFF"/>
         <w:spacing w:after="0" w:line="240" w:lineRule="auto"/>
+        <w:jc w:val="both"/>
         <w:rPr>
           <w:rFonts w:ascii="Arial" w:eastAsia="Times New Roman" w:hAnsi="Arial" w:cs="Arial"/>
           <w:color w:val="1F1F1F"/>
@@ -1082,12 +1690,247 @@
         </w:rPr>
         <w:t>Pearson correlation (df.corr)</w:t>
       </w:r>
+      <w:r>
+        <w:rPr>
+          <w:rFonts w:ascii="Arial" w:eastAsia="Times New Roman" w:hAnsi="Arial" w:cs="Arial"/>
+          <w:color w:val="1F1F1F"/>
+          <w:sz w:val="24"/>
+          <w:szCs w:val="24"/>
+        </w:rPr>
+        <w:t xml:space="preserve"> was used to determine which variables had the greatest likelihood of predicting injury vs property damage.  When the dataset was unbalanced </w:t>
+      </w:r>
+      <w:r>
+        <w:rPr>
+          <w:rFonts w:ascii="Arial" w:eastAsia="Times New Roman" w:hAnsi="Arial" w:cs="Arial"/>
+          <w:color w:val="1F1F1F"/>
+          <w:sz w:val="24"/>
+          <w:szCs w:val="24"/>
+        </w:rPr>
+        <w:t>all</w:t>
+      </w:r>
+      <w:r>
+        <w:rPr>
+          <w:rFonts w:ascii="Arial" w:eastAsia="Times New Roman" w:hAnsi="Arial" w:cs="Arial"/>
+          <w:color w:val="1F1F1F"/>
+          <w:sz w:val="24"/>
+          <w:szCs w:val="24"/>
+        </w:rPr>
+        <w:t xml:space="preserve"> the correlations were quite low (most less than 5%).  Even with the dataset balanced, most attributes were only weakly correlated, but the attributes most strongly correlated were the counts of people involved (</w:t>
+      </w:r>
+      <w:r>
+        <w:rPr>
+          <w:rFonts w:ascii="Arial" w:eastAsia="Times New Roman" w:hAnsi="Arial" w:cs="Arial"/>
+          <w:color w:val="1F1F1F"/>
+          <w:sz w:val="24"/>
+          <w:szCs w:val="24"/>
+        </w:rPr>
+        <w:t>approx.</w:t>
+      </w:r>
+      <w:r>
+        <w:rPr>
+          <w:rFonts w:ascii="Arial" w:eastAsia="Times New Roman" w:hAnsi="Arial" w:cs="Arial"/>
+          <w:color w:val="1F1F1F"/>
+          <w:sz w:val="24"/>
+          <w:szCs w:val="24"/>
+        </w:rPr>
+        <w:t xml:space="preserve"> 20%), Inattention (nearly 10%), Under-the-Influence, Wet, and Raining (near 5%).  Other variables with high correlation with Injury</w:t>
+      </w:r>
+      <w:r>
+        <w:rPr>
+          <w:rFonts w:ascii="Arial" w:eastAsia="Times New Roman" w:hAnsi="Arial" w:cs="Arial"/>
+          <w:color w:val="1F1F1F"/>
+          <w:sz w:val="24"/>
+          <w:szCs w:val="24"/>
+        </w:rPr>
+        <w:t xml:space="preserve"> include daylight, dry, and clear weather conditions (5-10%), but that’s because those are the most common weather conditions in which most accidents of all kinds occur.</w:t>
+      </w:r>
+    </w:p>
+    <w:p>
+      <w:pPr>
+        <w:shd w:val="clear" w:color="auto" w:fill="FFFFFF"/>
+        <w:spacing w:after="0" w:line="240" w:lineRule="auto"/>
+        <w:ind w:left="720"/>
+        <w:jc w:val="both"/>
+        <w:rPr>
+          <w:rFonts w:ascii="Arial" w:eastAsia="Times New Roman" w:hAnsi="Arial" w:cs="Arial"/>
+          <w:color w:val="1F1F1F"/>
+          <w:sz w:val="24"/>
+          <w:szCs w:val="24"/>
+        </w:rPr>
+      </w:pPr>
+    </w:p>
+    <w:p>
+      <w:pPr>
+        <w:shd w:val="clear" w:color="auto" w:fill="FFFFFF"/>
+        <w:spacing w:after="0" w:line="240" w:lineRule="auto"/>
+        <w:ind w:left="720"/>
+        <w:jc w:val="both"/>
+        <w:rPr>
+          <w:rFonts w:ascii="Arial" w:eastAsia="Times New Roman" w:hAnsi="Arial" w:cs="Arial"/>
+          <w:color w:val="1F1F1F"/>
+          <w:sz w:val="24"/>
+          <w:szCs w:val="24"/>
+        </w:rPr>
+      </w:pPr>
+      <w:r>
+        <w:rPr>
+          <w:rFonts w:ascii="Arial" w:eastAsia="Times New Roman" w:hAnsi="Arial" w:cs="Arial"/>
+          <w:noProof/>
+          <w:color w:val="1F1F1F"/>
+          <w:sz w:val="24"/>
+          <w:szCs w:val="24"/>
+        </w:rPr>
+        <w:lastRenderedPageBreak/>
+        <w:drawing>
+          <wp:inline distT="0" distB="0" distL="0" distR="0" wp14:anchorId="2461B4CC" wp14:editId="5361C04A">
+            <wp:extent cx="2004968" cy="3917659"/>
+            <wp:effectExtent l="0" t="0" r="0" b="6985"/>
+            <wp:docPr id="2" name="Picture 1">
+              <a:extLst xmlns:a="http://schemas.openxmlformats.org/drawingml/2006/main">
+                <a:ext uri="{FF2B5EF4-FFF2-40B4-BE49-F238E27FC236}">
+                  <a16:creationId xmlns:a16="http://schemas.microsoft.com/office/drawing/2014/main" id="{C9C5EBE3-BA4B-49A4-ACC0-B9B10A8A66FD}"/>
+                </a:ext>
+              </a:extLst>
+            </wp:docPr>
+            <wp:cNvGraphicFramePr>
+              <a:graphicFrameLocks xmlns:a="http://schemas.openxmlformats.org/drawingml/2006/main" noChangeAspect="1"/>
+            </wp:cNvGraphicFramePr>
+            <a:graphic xmlns:a="http://schemas.openxmlformats.org/drawingml/2006/main">
+              <a:graphicData uri="http://schemas.openxmlformats.org/drawingml/2006/picture">
+                <pic:pic xmlns:pic="http://schemas.openxmlformats.org/drawingml/2006/picture">
+                  <pic:nvPicPr>
+                    <pic:cNvPr id="2" name="Picture 1">
+                      <a:extLst>
+                        <a:ext uri="{FF2B5EF4-FFF2-40B4-BE49-F238E27FC236}">
+                          <a16:creationId xmlns:a16="http://schemas.microsoft.com/office/drawing/2014/main" id="{C9C5EBE3-BA4B-49A4-ACC0-B9B10A8A66FD}"/>
+                        </a:ext>
+                      </a:extLst>
+                    </pic:cNvPr>
+                    <pic:cNvPicPr>
+                      <a:picLocks noChangeAspect="1"/>
+                    </pic:cNvPicPr>
+                  </pic:nvPicPr>
+                  <pic:blipFill rotWithShape="1">
+                    <a:blip r:embed="rId8"/>
+                    <a:srcRect l="25665" t="25770" r="57890" b="14908"/>
+                    <a:stretch/>
+                  </pic:blipFill>
+                  <pic:spPr>
+                    <a:xfrm>
+                      <a:off x="0" y="0"/>
+                      <a:ext cx="2004968" cy="3917659"/>
+                    </a:xfrm>
+                    <a:prstGeom prst="rect">
+                      <a:avLst/>
+                    </a:prstGeom>
+                  </pic:spPr>
+                </pic:pic>
+              </a:graphicData>
+            </a:graphic>
+          </wp:inline>
+        </w:drawing>
+      </w:r>
+    </w:p>
+    <w:p>
+      <w:pPr>
+        <w:shd w:val="clear" w:color="auto" w:fill="FFFFFF"/>
+        <w:spacing w:after="0" w:line="240" w:lineRule="auto"/>
+        <w:ind w:left="720"/>
+        <w:jc w:val="both"/>
+        <w:rPr>
+          <w:rFonts w:ascii="Arial" w:eastAsia="Times New Roman" w:hAnsi="Arial" w:cs="Arial"/>
+          <w:color w:val="1F1F1F"/>
+          <w:sz w:val="24"/>
+          <w:szCs w:val="24"/>
+        </w:rPr>
+      </w:pPr>
+    </w:p>
+    <w:p>
+      <w:pPr>
+        <w:shd w:val="clear" w:color="auto" w:fill="FFFFFF"/>
+        <w:spacing w:after="0" w:line="240" w:lineRule="auto"/>
+        <w:jc w:val="both"/>
+        <w:rPr>
+          <w:rFonts w:ascii="Arial" w:eastAsia="Times New Roman" w:hAnsi="Arial" w:cs="Arial"/>
+          <w:color w:val="1F1F1F"/>
+          <w:sz w:val="24"/>
+          <w:szCs w:val="24"/>
+        </w:rPr>
+      </w:pPr>
     </w:p>
     <w:p>
       <w:pPr>
         <w:shd w:val="clear" w:color="auto" w:fill="FFFFFF"/>
         <w:spacing w:after="0" w:line="240" w:lineRule="auto"/>
         <w:ind w:left="360"/>
+        <w:jc w:val="both"/>
+        <w:rPr>
+          <w:rFonts w:ascii="Arial" w:eastAsia="Times New Roman" w:hAnsi="Arial" w:cs="Arial"/>
+          <w:color w:val="1F1F1F"/>
+          <w:sz w:val="24"/>
+          <w:szCs w:val="24"/>
+        </w:rPr>
+      </w:pPr>
+    </w:p>
+    <w:p>
+      <w:pPr>
+        <w:pStyle w:val="ListParagraph"/>
+        <w:numPr>
+          <w:ilvl w:val="0"/>
+          <w:numId w:val="10"/>
+        </w:numPr>
+        <w:shd w:val="clear" w:color="auto" w:fill="FFFFFF"/>
+        <w:spacing w:after="0" w:line="240" w:lineRule="auto"/>
+        <w:jc w:val="both"/>
+        <w:rPr>
+          <w:rFonts w:ascii="Arial" w:eastAsia="Times New Roman" w:hAnsi="Arial" w:cs="Arial"/>
+          <w:b/>
+          <w:bCs/>
+          <w:color w:val="1F1F1F"/>
+          <w:sz w:val="24"/>
+          <w:szCs w:val="24"/>
+        </w:rPr>
+      </w:pPr>
+      <w:r>
+        <w:rPr>
+          <w:rFonts w:ascii="Arial" w:eastAsia="Times New Roman" w:hAnsi="Arial" w:cs="Arial"/>
+          <w:b/>
+          <w:bCs/>
+          <w:color w:val="1F1F1F"/>
+          <w:sz w:val="24"/>
+          <w:szCs w:val="24"/>
+        </w:rPr>
+        <w:t>M</w:t>
+      </w:r>
+      <w:r>
+        <w:rPr>
+          <w:rFonts w:ascii="Arial" w:eastAsia="Times New Roman" w:hAnsi="Arial" w:cs="Arial"/>
+          <w:b/>
+          <w:bCs/>
+          <w:color w:val="1F1F1F"/>
+          <w:sz w:val="24"/>
+          <w:szCs w:val="24"/>
+        </w:rPr>
+        <w:t>achine learning</w:t>
+      </w:r>
+      <w:r>
+        <w:rPr>
+          <w:rFonts w:ascii="Arial" w:eastAsia="Times New Roman" w:hAnsi="Arial" w:cs="Arial"/>
+          <w:b/>
+          <w:bCs/>
+          <w:color w:val="1F1F1F"/>
+          <w:sz w:val="24"/>
+          <w:szCs w:val="24"/>
+        </w:rPr>
+        <w:t xml:space="preserve"> algorithms</w:t>
+      </w:r>
+    </w:p>
+    <w:p>
+      <w:pPr>
+        <w:shd w:val="clear" w:color="auto" w:fill="FFFFFF"/>
+        <w:spacing w:after="0" w:line="240" w:lineRule="auto"/>
+        <w:ind w:left="360"/>
+        <w:jc w:val="both"/>
         <w:rPr>
           <w:rFonts w:ascii="Arial" w:eastAsia="Times New Roman" w:hAnsi="Arial" w:cs="Arial"/>
           <w:color w:val="1F1F1F"/>
@@ -1105,60 +1948,272 @@
         </w:numPr>
         <w:shd w:val="clear" w:color="auto" w:fill="FFFFFF"/>
         <w:spacing w:after="0" w:line="240" w:lineRule="auto"/>
-        <w:rPr>
-          <w:rFonts w:ascii="Arial" w:eastAsia="Times New Roman" w:hAnsi="Arial" w:cs="Arial"/>
-          <w:color w:val="1F1F1F"/>
-          <w:sz w:val="24"/>
-          <w:szCs w:val="24"/>
-        </w:rPr>
-      </w:pPr>
-      <w:r>
-        <w:rPr>
-          <w:rFonts w:ascii="Arial" w:eastAsia="Times New Roman" w:hAnsi="Arial" w:cs="Arial"/>
-          <w:color w:val="1F1F1F"/>
-          <w:sz w:val="24"/>
-          <w:szCs w:val="24"/>
-        </w:rPr>
-        <w:t>M</w:t>
-      </w:r>
-      <w:r>
-        <w:rPr>
-          <w:rFonts w:ascii="Arial" w:eastAsia="Times New Roman" w:hAnsi="Arial" w:cs="Arial"/>
-          <w:color w:val="1F1F1F"/>
-          <w:sz w:val="24"/>
-          <w:szCs w:val="24"/>
-        </w:rPr>
-        <w:t>achine learning</w:t>
-      </w:r>
-      <w:r>
-        <w:rPr>
-          <w:rFonts w:ascii="Arial" w:eastAsia="Times New Roman" w:hAnsi="Arial" w:cs="Arial"/>
-          <w:color w:val="1F1F1F"/>
-          <w:sz w:val="24"/>
-          <w:szCs w:val="24"/>
-        </w:rPr>
-        <w:t xml:space="preserve"> algorithms and wh</w:t>
-      </w:r>
-      <w:r>
-        <w:rPr>
-          <w:rFonts w:ascii="Arial" w:eastAsia="Times New Roman" w:hAnsi="Arial" w:cs="Arial"/>
-          <w:color w:val="1F1F1F"/>
-          <w:sz w:val="24"/>
-          <w:szCs w:val="24"/>
-        </w:rPr>
-        <w:t>y</w:t>
-      </w:r>
-    </w:p>
-    <w:p>
-      <w:pPr>
-        <w:shd w:val="clear" w:color="auto" w:fill="FFFFFF"/>
-        <w:spacing w:after="0" w:line="240" w:lineRule="auto"/>
-        <w:ind w:left="360"/>
-        <w:rPr>
-          <w:rFonts w:ascii="Arial" w:eastAsia="Times New Roman" w:hAnsi="Arial" w:cs="Arial"/>
-          <w:color w:val="1F1F1F"/>
-          <w:sz w:val="24"/>
-          <w:szCs w:val="24"/>
+        <w:jc w:val="both"/>
+        <w:rPr>
+          <w:rFonts w:ascii="Arial" w:eastAsia="Times New Roman" w:hAnsi="Arial" w:cs="Arial"/>
+          <w:color w:val="1F1F1F"/>
+          <w:sz w:val="24"/>
+          <w:szCs w:val="24"/>
+        </w:rPr>
+      </w:pPr>
+      <w:r>
+        <w:rPr>
+          <w:rFonts w:ascii="Arial" w:eastAsia="Times New Roman" w:hAnsi="Arial" w:cs="Arial"/>
+          <w:color w:val="1F1F1F"/>
+          <w:sz w:val="24"/>
+          <w:szCs w:val="24"/>
+        </w:rPr>
+        <w:t>SVM</w:t>
+      </w:r>
+      <w:r>
+        <w:rPr>
+          <w:rFonts w:ascii="Arial" w:eastAsia="Times New Roman" w:hAnsi="Arial" w:cs="Arial"/>
+          <w:color w:val="1F1F1F"/>
+          <w:sz w:val="24"/>
+          <w:szCs w:val="24"/>
+        </w:rPr>
+        <w:t xml:space="preserve"> was used </w:t>
+      </w:r>
+      <w:r>
+        <w:rPr>
+          <w:rFonts w:ascii="Arial" w:eastAsia="Times New Roman" w:hAnsi="Arial" w:cs="Arial"/>
+          <w:color w:val="1F1F1F"/>
+          <w:sz w:val="24"/>
+          <w:szCs w:val="24"/>
+        </w:rPr>
+        <w:t xml:space="preserve">because </w:t>
+      </w:r>
+      <w:r>
+        <w:rPr>
+          <w:rFonts w:ascii="Arial" w:hAnsi="Arial" w:cs="Arial"/>
+          <w:color w:val="000000"/>
+          <w:sz w:val="24"/>
+          <w:szCs w:val="24"/>
+          <w:shd w:val="clear" w:color="auto" w:fill="FFFFFF"/>
+        </w:rPr>
+        <w:t xml:space="preserve">SVM works by mapping data to a high-dimensional feature space so that data points can be categorized, even when the data are not otherwise linearly separable. </w:t>
+      </w:r>
+      <w:r>
+        <w:rPr>
+          <w:rFonts w:ascii="Arial" w:hAnsi="Arial" w:cs="Arial"/>
+          <w:color w:val="000000"/>
+          <w:sz w:val="24"/>
+          <w:szCs w:val="24"/>
+          <w:shd w:val="clear" w:color="auto" w:fill="FFFFFF"/>
+        </w:rPr>
+        <w:t xml:space="preserve">That way </w:t>
+      </w:r>
+      <w:r>
+        <w:rPr>
+          <w:rFonts w:ascii="Arial" w:hAnsi="Arial" w:cs="Arial"/>
+          <w:color w:val="000000"/>
+          <w:sz w:val="24"/>
+          <w:szCs w:val="24"/>
+          <w:shd w:val="clear" w:color="auto" w:fill="FFFFFF"/>
+        </w:rPr>
+        <w:t>characteristics of new data can be used to predict the group to which a new record should belong.</w:t>
+      </w:r>
+      <w:r>
+        <w:rPr>
+          <w:rFonts w:ascii="Arial" w:hAnsi="Arial" w:cs="Arial"/>
+          <w:color w:val="000000"/>
+          <w:sz w:val="24"/>
+          <w:szCs w:val="24"/>
+          <w:shd w:val="clear" w:color="auto" w:fill="FFFFFF"/>
+        </w:rPr>
+        <w:t xml:space="preserve">  The SVM model was also run with four different kernels (linear, rbf, poly, and sigmoid) to determine which provided the most accurate results.</w:t>
+      </w:r>
+    </w:p>
+    <w:p>
+      <w:pPr>
+        <w:shd w:val="clear" w:color="auto" w:fill="FFFFFF"/>
+        <w:spacing w:after="0" w:line="240" w:lineRule="auto"/>
+        <w:ind w:left="720"/>
+        <w:jc w:val="both"/>
+        <w:rPr>
+          <w:rFonts w:ascii="Arial" w:eastAsia="Times New Roman" w:hAnsi="Arial" w:cs="Arial"/>
+          <w:color w:val="1F1F1F"/>
+          <w:sz w:val="24"/>
+          <w:szCs w:val="24"/>
+        </w:rPr>
+      </w:pPr>
+    </w:p>
+    <w:p>
+      <w:pPr>
+        <w:pStyle w:val="ListParagraph"/>
+        <w:numPr>
+          <w:ilvl w:val="1"/>
+          <w:numId w:val="10"/>
+        </w:numPr>
+        <w:shd w:val="clear" w:color="auto" w:fill="FFFFFF"/>
+        <w:spacing w:after="0" w:line="240" w:lineRule="auto"/>
+        <w:jc w:val="both"/>
+        <w:rPr>
+          <w:rFonts w:ascii="Arial" w:eastAsia="Times New Roman" w:hAnsi="Arial" w:cs="Arial"/>
+          <w:color w:val="1F1F1F"/>
+          <w:sz w:val="24"/>
+          <w:szCs w:val="24"/>
+        </w:rPr>
+      </w:pPr>
+      <w:r>
+        <w:rPr>
+          <w:rFonts w:ascii="Arial" w:eastAsia="Times New Roman" w:hAnsi="Arial" w:cs="Arial"/>
+          <w:color w:val="1F1F1F"/>
+          <w:sz w:val="24"/>
+          <w:szCs w:val="24"/>
+        </w:rPr>
+        <w:t xml:space="preserve">Decision </w:t>
+      </w:r>
+      <w:r>
+        <w:rPr>
+          <w:rFonts w:ascii="Arial" w:eastAsia="Times New Roman" w:hAnsi="Arial" w:cs="Arial"/>
+          <w:color w:val="1F1F1F"/>
+          <w:sz w:val="24"/>
+          <w:szCs w:val="24"/>
+        </w:rPr>
+        <w:t>Tree</w:t>
+      </w:r>
+      <w:r>
+        <w:rPr>
+          <w:rFonts w:ascii="Arial" w:eastAsia="Times New Roman" w:hAnsi="Arial" w:cs="Arial"/>
+          <w:color w:val="1F1F1F"/>
+          <w:sz w:val="24"/>
+          <w:szCs w:val="24"/>
+        </w:rPr>
+        <w:t xml:space="preserve"> was also used </w:t>
+      </w:r>
+      <w:r>
+        <w:rPr>
+          <w:rFonts w:ascii="Arial" w:hAnsi="Arial" w:cs="Arial"/>
+          <w:color w:val="212529"/>
+          <w:sz w:val="24"/>
+          <w:szCs w:val="24"/>
+          <w:shd w:val="clear" w:color="auto" w:fill="FFFFFF"/>
+        </w:rPr>
+        <w:t>because t</w:t>
+      </w:r>
+      <w:r>
+        <w:rPr>
+          <w:rFonts w:ascii="Arial" w:hAnsi="Arial" w:cs="Arial"/>
+          <w:color w:val="212529"/>
+          <w:sz w:val="24"/>
+          <w:szCs w:val="24"/>
+          <w:shd w:val="clear" w:color="auto" w:fill="FFFFFF"/>
+        </w:rPr>
+        <w:t xml:space="preserve">he goal </w:t>
+      </w:r>
+      <w:r>
+        <w:rPr>
+          <w:rFonts w:ascii="Arial" w:hAnsi="Arial" w:cs="Arial"/>
+          <w:color w:val="212529"/>
+          <w:sz w:val="24"/>
+          <w:szCs w:val="24"/>
+          <w:shd w:val="clear" w:color="auto" w:fill="FFFFFF"/>
+        </w:rPr>
+        <w:t xml:space="preserve">of a decision tree </w:t>
+      </w:r>
+      <w:r>
+        <w:rPr>
+          <w:rFonts w:ascii="Arial" w:hAnsi="Arial" w:cs="Arial"/>
+          <w:color w:val="212529"/>
+          <w:sz w:val="24"/>
+          <w:szCs w:val="24"/>
+          <w:shd w:val="clear" w:color="auto" w:fill="FFFFFF"/>
+        </w:rPr>
+        <w:t xml:space="preserve">is to create a model that predicts the value of a target variable by learning simple decision rules inferred from the data features.  If a given situation is observable in a model, the explanation for the condition is easily explained by </w:t>
+      </w:r>
+      <w:r>
+        <w:rPr>
+          <w:rFonts w:ascii="Arial" w:hAnsi="Arial" w:cs="Arial"/>
+          <w:color w:val="212529"/>
+          <w:sz w:val="24"/>
+          <w:szCs w:val="24"/>
+          <w:shd w:val="clear" w:color="auto" w:fill="FFFFFF"/>
+        </w:rPr>
+        <w:t>Boolean</w:t>
+      </w:r>
+      <w:r>
+        <w:rPr>
+          <w:rFonts w:ascii="Arial" w:hAnsi="Arial" w:cs="Arial"/>
+          <w:color w:val="212529"/>
+          <w:sz w:val="24"/>
+          <w:szCs w:val="24"/>
+          <w:shd w:val="clear" w:color="auto" w:fill="FFFFFF"/>
+        </w:rPr>
+        <w:t xml:space="preserve"> logic.</w:t>
+      </w:r>
+    </w:p>
+    <w:p>
+      <w:pPr>
+        <w:pStyle w:val="ListParagraph"/>
+        <w:jc w:val="both"/>
+        <w:rPr>
+          <w:rFonts w:ascii="Arial" w:hAnsi="Arial" w:cs="Arial"/>
+          <w:color w:val="212529"/>
+          <w:sz w:val="24"/>
+          <w:szCs w:val="24"/>
+          <w:shd w:val="clear" w:color="auto" w:fill="FFFFFF"/>
+        </w:rPr>
+      </w:pPr>
+    </w:p>
+    <w:p>
+      <w:pPr>
+        <w:pStyle w:val="ListParagraph"/>
+        <w:numPr>
+          <w:ilvl w:val="1"/>
+          <w:numId w:val="10"/>
+        </w:numPr>
+        <w:shd w:val="clear" w:color="auto" w:fill="FFFFFF"/>
+        <w:spacing w:after="0" w:line="240" w:lineRule="auto"/>
+        <w:jc w:val="both"/>
+        <w:rPr>
+          <w:rFonts w:ascii="Arial" w:eastAsia="Times New Roman" w:hAnsi="Arial" w:cs="Arial"/>
+          <w:color w:val="1F1F1F"/>
+          <w:sz w:val="24"/>
+          <w:szCs w:val="24"/>
+        </w:rPr>
+      </w:pPr>
+      <w:r>
+        <w:rPr>
+          <w:rFonts w:ascii="Arial" w:hAnsi="Arial" w:cs="Arial"/>
+          <w:color w:val="212529"/>
+          <w:sz w:val="24"/>
+          <w:szCs w:val="24"/>
+          <w:shd w:val="clear" w:color="auto" w:fill="FFFFFF"/>
+        </w:rPr>
+        <w:t>For each model algorithm the model was trained with a balanced dataset with 56,013 observations (That’s how many Severity = Injury</w:t>
+      </w:r>
+      <w:r>
+        <w:rPr>
+          <w:rFonts w:ascii="Arial" w:hAnsi="Arial" w:cs="Arial"/>
+          <w:color w:val="212529"/>
+          <w:sz w:val="24"/>
+          <w:szCs w:val="24"/>
+          <w:shd w:val="clear" w:color="auto" w:fill="FFFFFF"/>
+        </w:rPr>
+        <w:t> </w:t>
+      </w:r>
+      <w:r>
+        <w:rPr>
+          <w:rFonts w:ascii="Arial" w:hAnsi="Arial" w:cs="Arial"/>
+          <w:color w:val="212529"/>
+          <w:sz w:val="24"/>
+          <w:szCs w:val="24"/>
+          <w:shd w:val="clear" w:color="auto" w:fill="FFFFFF"/>
+        </w:rPr>
+        <w:t>observations there were after processing), and tested with the full unbalanced dataset.</w:t>
+      </w:r>
+    </w:p>
+    <w:p>
+      <w:pPr>
+        <w:pStyle w:val="ListParagraph"/>
+        <w:jc w:val="both"/>
+        <w:rPr>
+          <w:rFonts w:ascii="Arial" w:hAnsi="Arial" w:cs="Arial"/>
+          <w:color w:val="212529"/>
+          <w:sz w:val="24"/>
+          <w:szCs w:val="24"/>
+          <w:shd w:val="clear" w:color="auto" w:fill="FFFFFF"/>
         </w:rPr>
       </w:pPr>
     </w:p>
@@ -1171,28 +2226,71 @@
         </w:numPr>
         <w:shd w:val="clear" w:color="auto" w:fill="FFFFFF"/>
         <w:spacing w:after="0" w:line="240" w:lineRule="auto"/>
-        <w:rPr>
-          <w:rFonts w:ascii="Arial" w:eastAsia="Times New Roman" w:hAnsi="Arial" w:cs="Arial"/>
-          <w:color w:val="1F1F1F"/>
-          <w:sz w:val="24"/>
-          <w:szCs w:val="24"/>
-        </w:rPr>
-      </w:pPr>
-      <w:r>
-        <w:rPr>
-          <w:rFonts w:ascii="Arial" w:eastAsia="Times New Roman" w:hAnsi="Arial" w:cs="Arial"/>
-          <w:color w:val="1F1F1F"/>
-          <w:sz w:val="24"/>
-          <w:szCs w:val="24"/>
-        </w:rPr>
-        <w:t>SVM</w:t>
-      </w:r>
-    </w:p>
-    <w:p>
-      <w:pPr>
-        <w:shd w:val="clear" w:color="auto" w:fill="FFFFFF"/>
-        <w:spacing w:after="0" w:line="240" w:lineRule="auto"/>
-        <w:ind w:left="720"/>
+        <w:jc w:val="both"/>
+        <w:rPr>
+          <w:rFonts w:ascii="Arial" w:eastAsia="Times New Roman" w:hAnsi="Arial" w:cs="Arial"/>
+          <w:color w:val="1F1F1F"/>
+          <w:sz w:val="24"/>
+          <w:szCs w:val="24"/>
+        </w:rPr>
+      </w:pPr>
+      <w:r>
+        <w:rPr>
+          <w:rFonts w:ascii="Arial" w:hAnsi="Arial" w:cs="Arial"/>
+          <w:color w:val="212529"/>
+          <w:sz w:val="24"/>
+          <w:szCs w:val="24"/>
+          <w:shd w:val="clear" w:color="auto" w:fill="FFFFFF"/>
+        </w:rPr>
+        <w:t xml:space="preserve">Of the full balanced dataset, 20% (22,405 observations) was used for train/test to </w:t>
+      </w:r>
+      <w:r>
+        <w:rPr>
+          <w:rFonts w:ascii="Arial" w:hAnsi="Arial" w:cs="Arial"/>
+          <w:color w:val="212529"/>
+          <w:sz w:val="24"/>
+          <w:szCs w:val="24"/>
+          <w:shd w:val="clear" w:color="auto" w:fill="FFFFFF"/>
+        </w:rPr>
+        <w:t>avoid</w:t>
+      </w:r>
+      <w:r>
+        <w:rPr>
+          <w:rFonts w:ascii="Arial" w:hAnsi="Arial" w:cs="Arial"/>
+          <w:color w:val="212529"/>
+          <w:sz w:val="24"/>
+          <w:szCs w:val="24"/>
+          <w:shd w:val="clear" w:color="auto" w:fill="FFFFFF"/>
+        </w:rPr>
+        <w:t xml:space="preserve"> overtrain</w:t>
+      </w:r>
+      <w:r>
+        <w:rPr>
+          <w:rFonts w:ascii="Arial" w:hAnsi="Arial" w:cs="Arial"/>
+          <w:color w:val="212529"/>
+          <w:sz w:val="24"/>
+          <w:szCs w:val="24"/>
+          <w:shd w:val="clear" w:color="auto" w:fill="FFFFFF"/>
+        </w:rPr>
+        <w:t>ing</w:t>
+      </w:r>
+      <w:r>
+        <w:rPr>
+          <w:rFonts w:ascii="Arial" w:hAnsi="Arial" w:cs="Arial"/>
+          <w:color w:val="212529"/>
+          <w:sz w:val="24"/>
+          <w:szCs w:val="24"/>
+          <w:shd w:val="clear" w:color="auto" w:fill="FFFFFF"/>
+        </w:rPr>
+        <w:t xml:space="preserve"> the model.</w:t>
+      </w:r>
+    </w:p>
+    <w:p>
+      <w:pPr>
+        <w:shd w:val="clear" w:color="auto" w:fill="FFFFFF"/>
+        <w:spacing w:after="0" w:line="240" w:lineRule="auto"/>
+        <w:ind w:left="1080"/>
+        <w:jc w:val="both"/>
         <w:rPr>
           <w:rFonts w:ascii="Arial" w:eastAsia="Times New Roman" w:hAnsi="Arial" w:cs="Arial"/>
           <w:color w:val="1F1F1F"/>
@@ -1210,21 +2308,65 @@
         </w:numPr>
         <w:shd w:val="clear" w:color="auto" w:fill="FFFFFF"/>
         <w:spacing w:after="0" w:line="240" w:lineRule="auto"/>
-        <w:rPr>
-          <w:rFonts w:ascii="Arial" w:eastAsia="Times New Roman" w:hAnsi="Arial" w:cs="Arial"/>
-          <w:color w:val="1F1F1F"/>
-          <w:sz w:val="24"/>
-          <w:szCs w:val="24"/>
-        </w:rPr>
-      </w:pPr>
-      <w:r>
-        <w:rPr>
-          <w:rFonts w:ascii="Arial" w:eastAsia="Times New Roman" w:hAnsi="Arial" w:cs="Arial"/>
-          <w:color w:val="1F1F1F"/>
-          <w:sz w:val="24"/>
-          <w:szCs w:val="24"/>
-        </w:rPr>
-        <w:t>Decision Tree</w:t>
+        <w:jc w:val="both"/>
+        <w:rPr>
+          <w:rFonts w:ascii="Arial" w:eastAsia="Times New Roman" w:hAnsi="Arial" w:cs="Arial"/>
+          <w:color w:val="1F1F1F"/>
+          <w:sz w:val="24"/>
+          <w:szCs w:val="24"/>
+        </w:rPr>
+      </w:pPr>
+      <w:r>
+        <w:rPr>
+          <w:rFonts w:ascii="Arial" w:hAnsi="Arial" w:cs="Arial"/>
+          <w:color w:val="212529"/>
+          <w:sz w:val="24"/>
+          <w:szCs w:val="24"/>
+          <w:shd w:val="clear" w:color="auto" w:fill="FFFFFF"/>
+        </w:rPr>
+        <w:lastRenderedPageBreak/>
+        <w:t>Of the train/test dataset 20% (4481 observations) was used for test.</w:t>
+      </w:r>
+    </w:p>
+    <w:p>
+      <w:pPr>
+        <w:shd w:val="clear" w:color="auto" w:fill="FFFFFF"/>
+        <w:spacing w:after="0" w:line="240" w:lineRule="auto"/>
+        <w:jc w:val="both"/>
+        <w:rPr>
+          <w:rFonts w:ascii="Arial" w:eastAsia="Times New Roman" w:hAnsi="Arial" w:cs="Arial"/>
+          <w:color w:val="1F1F1F"/>
+          <w:sz w:val="24"/>
+          <w:szCs w:val="24"/>
+        </w:rPr>
+      </w:pPr>
+    </w:p>
+    <w:p>
+      <w:pPr>
+        <w:pStyle w:val="ListParagraph"/>
+        <w:numPr>
+          <w:ilvl w:val="2"/>
+          <w:numId w:val="10"/>
+        </w:numPr>
+        <w:shd w:val="clear" w:color="auto" w:fill="FFFFFF"/>
+        <w:spacing w:after="0" w:line="240" w:lineRule="auto"/>
+        <w:jc w:val="both"/>
+        <w:rPr>
+          <w:rFonts w:ascii="Arial" w:eastAsia="Times New Roman" w:hAnsi="Arial" w:cs="Arial"/>
+          <w:color w:val="1F1F1F"/>
+          <w:sz w:val="24"/>
+          <w:szCs w:val="24"/>
+        </w:rPr>
+      </w:pPr>
+      <w:r>
+        <w:rPr>
+          <w:rFonts w:ascii="Arial" w:hAnsi="Arial" w:cs="Arial"/>
+          <w:color w:val="212529"/>
+          <w:sz w:val="24"/>
+          <w:szCs w:val="24"/>
+          <w:shd w:val="clear" w:color="auto" w:fill="FFFFFF"/>
+        </w:rPr>
+        <w:t>For final model evaluation, the full unbalanced dataset (184,167 observations) was used as the test dataset.</w:t>
       </w:r>
     </w:p>
     <w:p>
@@ -1232,6 +2374,7 @@
         <w:shd w:val="clear" w:color="auto" w:fill="FFFFFF"/>
         <w:spacing w:after="0" w:line="240" w:lineRule="auto"/>
         <w:ind w:left="360"/>
+        <w:jc w:val="both"/>
         <w:rPr>
           <w:rFonts w:ascii="Arial" w:eastAsia="Times New Roman" w:hAnsi="Arial" w:cs="Arial"/>
           <w:color w:val="1F1F1F"/>
@@ -1249,54 +2392,33 @@
         </w:numPr>
         <w:shd w:val="clear" w:color="auto" w:fill="FFFFFF"/>
         <w:spacing w:after="0" w:line="240" w:lineRule="auto"/>
-        <w:rPr>
-          <w:rFonts w:ascii="Arial" w:eastAsia="Times New Roman" w:hAnsi="Arial" w:cs="Arial"/>
-          <w:color w:val="1F1F1F"/>
-          <w:sz w:val="24"/>
-          <w:szCs w:val="24"/>
-        </w:rPr>
-      </w:pPr>
-      <w:r>
-        <w:rPr>
-          <w:rFonts w:ascii="Arial" w:eastAsia="Times New Roman" w:hAnsi="Arial" w:cs="Arial"/>
-          <w:color w:val="1F1F1F"/>
-          <w:sz w:val="24"/>
-          <w:szCs w:val="24"/>
-        </w:rPr>
-        <w:t>Results section</w:t>
-      </w:r>
-      <w:r>
-        <w:rPr>
-          <w:rFonts w:ascii="Arial" w:eastAsia="Times New Roman" w:hAnsi="Arial" w:cs="Arial"/>
-          <w:color w:val="1F1F1F"/>
-          <w:sz w:val="24"/>
-          <w:szCs w:val="24"/>
-        </w:rPr>
-        <w:t>:</w:t>
-      </w:r>
-      <w:r>
-        <w:rPr>
-          <w:rFonts w:ascii="Arial" w:eastAsia="Times New Roman" w:hAnsi="Arial" w:cs="Arial"/>
-          <w:color w:val="1F1F1F"/>
-          <w:sz w:val="24"/>
-          <w:szCs w:val="24"/>
-        </w:rPr>
-        <w:t xml:space="preserve"> D</w:t>
-      </w:r>
-      <w:r>
-        <w:rPr>
-          <w:rFonts w:ascii="Arial" w:eastAsia="Times New Roman" w:hAnsi="Arial" w:cs="Arial"/>
-          <w:color w:val="1F1F1F"/>
-          <w:sz w:val="24"/>
-          <w:szCs w:val="24"/>
-        </w:rPr>
-        <w:t>iscuss</w:t>
-      </w:r>
-    </w:p>
-    <w:p>
-      <w:pPr>
-        <w:shd w:val="clear" w:color="auto" w:fill="FFFFFF"/>
-        <w:spacing w:after="0" w:line="240" w:lineRule="auto"/>
+        <w:jc w:val="both"/>
+        <w:rPr>
+          <w:rFonts w:ascii="Arial" w:eastAsia="Times New Roman" w:hAnsi="Arial" w:cs="Arial"/>
+          <w:b/>
+          <w:bCs/>
+          <w:color w:val="1F1F1F"/>
+          <w:sz w:val="24"/>
+          <w:szCs w:val="24"/>
+        </w:rPr>
+      </w:pPr>
+      <w:r>
+        <w:rPr>
+          <w:rFonts w:ascii="Arial" w:eastAsia="Times New Roman" w:hAnsi="Arial" w:cs="Arial"/>
+          <w:b/>
+          <w:bCs/>
+          <w:color w:val="1F1F1F"/>
+          <w:sz w:val="24"/>
+          <w:szCs w:val="24"/>
+        </w:rPr>
+        <w:t>Results section:</w:t>
+      </w:r>
+    </w:p>
+    <w:p>
+      <w:pPr>
+        <w:shd w:val="clear" w:color="auto" w:fill="FFFFFF"/>
+        <w:spacing w:after="0" w:line="240" w:lineRule="auto"/>
+        <w:jc w:val="both"/>
         <w:rPr>
           <w:rFonts w:ascii="Arial" w:eastAsia="Times New Roman" w:hAnsi="Arial" w:cs="Arial"/>
           <w:color w:val="1F1F1F"/>
@@ -1314,21 +2436,85 @@
         </w:numPr>
         <w:shd w:val="clear" w:color="auto" w:fill="FFFFFF"/>
         <w:spacing w:after="0" w:line="240" w:lineRule="auto"/>
-        <w:rPr>
-          <w:rFonts w:ascii="Arial" w:eastAsia="Times New Roman" w:hAnsi="Arial" w:cs="Arial"/>
-          <w:color w:val="1F1F1F"/>
-          <w:sz w:val="24"/>
-          <w:szCs w:val="24"/>
-        </w:rPr>
-      </w:pPr>
-      <w:r>
-        <w:rPr>
-          <w:rFonts w:ascii="Arial" w:eastAsia="Times New Roman" w:hAnsi="Arial" w:cs="Arial"/>
-          <w:color w:val="1F1F1F"/>
-          <w:sz w:val="24"/>
-          <w:szCs w:val="24"/>
-        </w:rPr>
-        <w:t>the results</w:t>
+        <w:jc w:val="both"/>
+        <w:rPr>
+          <w:rFonts w:ascii="Arial" w:eastAsia="Times New Roman" w:hAnsi="Arial" w:cs="Arial"/>
+          <w:color w:val="1F1F1F"/>
+          <w:sz w:val="24"/>
+          <w:szCs w:val="24"/>
+        </w:rPr>
+      </w:pPr>
+      <w:r>
+        <w:rPr>
+          <w:rFonts w:ascii="Arial" w:eastAsia="Times New Roman" w:hAnsi="Arial" w:cs="Arial"/>
+          <w:color w:val="1F1F1F"/>
+          <w:sz w:val="24"/>
+          <w:szCs w:val="24"/>
+        </w:rPr>
+        <w:t>For the SVM,</w:t>
+      </w:r>
+      <w:r>
+        <w:rPr>
+          <w:rFonts w:ascii="Arial" w:eastAsia="Times New Roman" w:hAnsi="Arial" w:cs="Arial"/>
+          <w:color w:val="1F1F1F"/>
+          <w:sz w:val="24"/>
+          <w:szCs w:val="24"/>
+        </w:rPr>
+        <w:t xml:space="preserve"> </w:t>
+      </w:r>
+      <w:r>
+        <w:rPr>
+          <w:rFonts w:ascii="Arial" w:eastAsia="Times New Roman" w:hAnsi="Arial" w:cs="Arial"/>
+          <w:color w:val="1F1F1F"/>
+          <w:sz w:val="24"/>
+          <w:szCs w:val="24"/>
+        </w:rPr>
+        <w:t xml:space="preserve">the kernel that provided the most accurate results </w:t>
+      </w:r>
+      <w:r>
+        <w:rPr>
+          <w:rFonts w:ascii="Arial" w:eastAsia="Times New Roman" w:hAnsi="Arial" w:cs="Arial"/>
+          <w:color w:val="1F1F1F"/>
+          <w:sz w:val="24"/>
+          <w:szCs w:val="24"/>
+        </w:rPr>
+        <w:t xml:space="preserve">(determined by highest sum of f1 and Jaccard scores) </w:t>
+      </w:r>
+      <w:r>
+        <w:rPr>
+          <w:rFonts w:ascii="Arial" w:eastAsia="Times New Roman" w:hAnsi="Arial" w:cs="Arial"/>
+          <w:color w:val="1F1F1F"/>
+          <w:sz w:val="24"/>
+          <w:szCs w:val="24"/>
+        </w:rPr>
+        <w:t xml:space="preserve">overall was the rbf with an f1 score of .688 for the balanced </w:t>
+      </w:r>
+      <w:r>
+        <w:rPr>
+          <w:rFonts w:ascii="Arial" w:eastAsia="Times New Roman" w:hAnsi="Arial" w:cs="Arial"/>
+          <w:color w:val="1F1F1F"/>
+          <w:sz w:val="24"/>
+          <w:szCs w:val="24"/>
+        </w:rPr>
+        <w:t xml:space="preserve">test </w:t>
+      </w:r>
+      <w:r>
+        <w:rPr>
+          <w:rFonts w:ascii="Arial" w:eastAsia="Times New Roman" w:hAnsi="Arial" w:cs="Arial"/>
+          <w:color w:val="1F1F1F"/>
+          <w:sz w:val="24"/>
+          <w:szCs w:val="24"/>
+        </w:rPr>
+        <w:t xml:space="preserve">sample and </w:t>
+      </w:r>
+      <w:r>
+        <w:rPr>
+          <w:rFonts w:ascii="Arial" w:eastAsia="Times New Roman" w:hAnsi="Arial" w:cs="Arial"/>
+          <w:color w:val="1F1F1F"/>
+          <w:sz w:val="24"/>
+          <w:szCs w:val="24"/>
+        </w:rPr>
+        <w:t>.644 for the full unbalanced set.  The Jaccard score was .530 for the balanced test sample and .362 for the full unbalanced set.  The rbf kernel also predicted the best combination of highest true positives and lowest false negatives in the confusion matrix.</w:t>
       </w:r>
     </w:p>
     <w:p>
@@ -1336,6 +2522,408 @@
         <w:shd w:val="clear" w:color="auto" w:fill="FFFFFF"/>
         <w:spacing w:after="0" w:line="240" w:lineRule="auto"/>
         <w:ind w:left="360"/>
+        <w:jc w:val="both"/>
+        <w:rPr>
+          <w:rFonts w:ascii="Arial" w:eastAsia="Times New Roman" w:hAnsi="Arial" w:cs="Arial"/>
+          <w:color w:val="1F1F1F"/>
+          <w:sz w:val="24"/>
+          <w:szCs w:val="24"/>
+        </w:rPr>
+      </w:pPr>
+      <w:r>
+        <w:rPr>
+          <w:rFonts w:ascii="Arial" w:eastAsia="Times New Roman" w:hAnsi="Arial" w:cs="Arial"/>
+          <w:noProof/>
+          <w:color w:val="1F1F1F"/>
+          <w:sz w:val="24"/>
+          <w:szCs w:val="24"/>
+        </w:rPr>
+        <w:drawing>
+          <wp:inline distT="0" distB="0" distL="0" distR="0" wp14:anchorId="50A40730" wp14:editId="3FB490E2">
+            <wp:extent cx="2762196" cy="4292953"/>
+            <wp:effectExtent l="0" t="0" r="635" b="0"/>
+            <wp:docPr id="6" name="Picture 5">
+              <a:extLst xmlns:a="http://schemas.openxmlformats.org/drawingml/2006/main">
+                <a:ext uri="{FF2B5EF4-FFF2-40B4-BE49-F238E27FC236}">
+                  <a16:creationId xmlns:a16="http://schemas.microsoft.com/office/drawing/2014/main" id="{1309AB6A-E807-4A83-ACDC-D852163D04B3}"/>
+                </a:ext>
+              </a:extLst>
+            </wp:docPr>
+            <wp:cNvGraphicFramePr>
+              <a:graphicFrameLocks xmlns:a="http://schemas.openxmlformats.org/drawingml/2006/main" noChangeAspect="1"/>
+            </wp:cNvGraphicFramePr>
+            <a:graphic xmlns:a="http://schemas.openxmlformats.org/drawingml/2006/main">
+              <a:graphicData uri="http://schemas.openxmlformats.org/drawingml/2006/picture">
+                <pic:pic xmlns:pic="http://schemas.openxmlformats.org/drawingml/2006/picture">
+                  <pic:nvPicPr>
+                    <pic:cNvPr id="6" name="Picture 5">
+                      <a:extLst>
+                        <a:ext uri="{FF2B5EF4-FFF2-40B4-BE49-F238E27FC236}">
+                          <a16:creationId xmlns:a16="http://schemas.microsoft.com/office/drawing/2014/main" id="{1309AB6A-E807-4A83-ACDC-D852163D04B3}"/>
+                        </a:ext>
+                      </a:extLst>
+                    </pic:cNvPr>
+                    <pic:cNvPicPr>
+                      <a:picLocks noChangeAspect="1"/>
+                    </pic:cNvPicPr>
+                  </pic:nvPicPr>
+                  <pic:blipFill rotWithShape="1">
+                    <a:blip r:embed="rId9"/>
+                    <a:srcRect l="26018" t="24012" r="51326" b="10982"/>
+                    <a:stretch/>
+                  </pic:blipFill>
+                  <pic:spPr>
+                    <a:xfrm>
+                      <a:off x="0" y="0"/>
+                      <a:ext cx="2762196" cy="4292953"/>
+                    </a:xfrm>
+                    <a:prstGeom prst="rect">
+                      <a:avLst/>
+                    </a:prstGeom>
+                  </pic:spPr>
+                </pic:pic>
+              </a:graphicData>
+            </a:graphic>
+          </wp:inline>
+        </w:drawing>
+      </w:r>
+    </w:p>
+    <w:p>
+      <w:pPr>
+        <w:shd w:val="clear" w:color="auto" w:fill="FFFFFF"/>
+        <w:spacing w:after="0" w:line="240" w:lineRule="auto"/>
+        <w:ind w:left="360"/>
+        <w:jc w:val="both"/>
+        <w:rPr>
+          <w:rFonts w:ascii="Arial" w:eastAsia="Times New Roman" w:hAnsi="Arial" w:cs="Arial"/>
+          <w:color w:val="1F1F1F"/>
+          <w:sz w:val="24"/>
+          <w:szCs w:val="24"/>
+        </w:rPr>
+      </w:pPr>
+      <w:r>
+        <w:rPr>
+          <w:rFonts w:ascii="Arial" w:eastAsia="Times New Roman" w:hAnsi="Arial" w:cs="Arial"/>
+          <w:noProof/>
+          <w:color w:val="1F1F1F"/>
+          <w:sz w:val="24"/>
+          <w:szCs w:val="24"/>
+        </w:rPr>
+        <w:lastRenderedPageBreak/>
+        <w:drawing>
+          <wp:inline distT="0" distB="0" distL="0" distR="0" wp14:anchorId="20649884" wp14:editId="4E3BC915">
+            <wp:extent cx="2827089" cy="4368800"/>
+            <wp:effectExtent l="0" t="0" r="0" b="0"/>
+            <wp:docPr id="1" name="Picture 4">
+              <a:extLst xmlns:a="http://schemas.openxmlformats.org/drawingml/2006/main">
+                <a:ext uri="{FF2B5EF4-FFF2-40B4-BE49-F238E27FC236}">
+                  <a16:creationId xmlns:a16="http://schemas.microsoft.com/office/drawing/2014/main" id="{484B207D-7EF0-4C92-BB64-2F22A3722AE2}"/>
+                </a:ext>
+              </a:extLst>
+            </wp:docPr>
+            <wp:cNvGraphicFramePr>
+              <a:graphicFrameLocks xmlns:a="http://schemas.openxmlformats.org/drawingml/2006/main" noChangeAspect="1"/>
+            </wp:cNvGraphicFramePr>
+            <a:graphic xmlns:a="http://schemas.openxmlformats.org/drawingml/2006/main">
+              <a:graphicData uri="http://schemas.openxmlformats.org/drawingml/2006/picture">
+                <pic:pic xmlns:pic="http://schemas.openxmlformats.org/drawingml/2006/picture">
+                  <pic:nvPicPr>
+                    <pic:cNvPr id="5" name="Picture 4">
+                      <a:extLst>
+                        <a:ext uri="{FF2B5EF4-FFF2-40B4-BE49-F238E27FC236}">
+                          <a16:creationId xmlns:a16="http://schemas.microsoft.com/office/drawing/2014/main" id="{484B207D-7EF0-4C92-BB64-2F22A3722AE2}"/>
+                        </a:ext>
+                      </a:extLst>
+                    </pic:cNvPr>
+                    <pic:cNvPicPr>
+                      <a:picLocks noChangeAspect="1"/>
+                    </pic:cNvPicPr>
+                  </pic:nvPicPr>
+                  <pic:blipFill rotWithShape="1">
+                    <a:blip r:embed="rId10"/>
+                    <a:srcRect l="26019" t="22009" r="50793" b="11838"/>
+                    <a:stretch/>
+                  </pic:blipFill>
+                  <pic:spPr>
+                    <a:xfrm>
+                      <a:off x="0" y="0"/>
+                      <a:ext cx="2827089" cy="4368800"/>
+                    </a:xfrm>
+                    <a:prstGeom prst="rect">
+                      <a:avLst/>
+                    </a:prstGeom>
+                  </pic:spPr>
+                </pic:pic>
+              </a:graphicData>
+            </a:graphic>
+          </wp:inline>
+        </w:drawing>
+      </w:r>
+    </w:p>
+    <w:p>
+      <w:pPr>
+        <w:shd w:val="clear" w:color="auto" w:fill="FFFFFF"/>
+        <w:spacing w:after="0" w:line="240" w:lineRule="auto"/>
+        <w:ind w:left="360"/>
+        <w:jc w:val="both"/>
+        <w:rPr>
+          <w:rFonts w:ascii="Arial" w:eastAsia="Times New Roman" w:hAnsi="Arial" w:cs="Arial"/>
+          <w:color w:val="1F1F1F"/>
+          <w:sz w:val="24"/>
+          <w:szCs w:val="24"/>
+        </w:rPr>
+      </w:pPr>
+    </w:p>
+    <w:p>
+      <w:pPr>
+        <w:pStyle w:val="ListParagraph"/>
+        <w:numPr>
+          <w:ilvl w:val="1"/>
+          <w:numId w:val="10"/>
+        </w:numPr>
+        <w:shd w:val="clear" w:color="auto" w:fill="FFFFFF"/>
+        <w:spacing w:after="0" w:line="240" w:lineRule="auto"/>
+        <w:jc w:val="both"/>
+        <w:rPr>
+          <w:rFonts w:ascii="Arial" w:eastAsia="Times New Roman" w:hAnsi="Arial" w:cs="Arial"/>
+          <w:color w:val="1F1F1F"/>
+          <w:sz w:val="24"/>
+          <w:szCs w:val="24"/>
+        </w:rPr>
+      </w:pPr>
+      <w:r>
+        <w:rPr>
+          <w:rFonts w:ascii="Arial" w:eastAsia="Times New Roman" w:hAnsi="Arial" w:cs="Arial"/>
+          <w:color w:val="1F1F1F"/>
+          <w:sz w:val="24"/>
+          <w:szCs w:val="24"/>
+        </w:rPr>
+        <w:t>The Decision Tree had an accuracy of .67</w:t>
+      </w:r>
+      <w:r>
+        <w:rPr>
+          <w:rFonts w:ascii="Arial" w:eastAsia="Times New Roman" w:hAnsi="Arial" w:cs="Arial"/>
+          <w:color w:val="1F1F1F"/>
+          <w:sz w:val="24"/>
+          <w:szCs w:val="24"/>
+        </w:rPr>
+        <w:t>4</w:t>
+      </w:r>
+      <w:r>
+        <w:rPr>
+          <w:rFonts w:ascii="Arial" w:eastAsia="Times New Roman" w:hAnsi="Arial" w:cs="Arial"/>
+          <w:color w:val="1F1F1F"/>
+          <w:sz w:val="24"/>
+          <w:szCs w:val="24"/>
+        </w:rPr>
+        <w:t xml:space="preserve"> for the balanced sample dataset and .667 for the full unbalanced dataset.</w:t>
+      </w:r>
+    </w:p>
+    <w:p>
+      <w:pPr>
+        <w:shd w:val="clear" w:color="auto" w:fill="FFFFFF"/>
+        <w:spacing w:after="0" w:line="240" w:lineRule="auto"/>
+        <w:ind w:left="360"/>
+        <w:jc w:val="both"/>
+        <w:rPr>
+          <w:rFonts w:ascii="Arial" w:eastAsia="Times New Roman" w:hAnsi="Arial" w:cs="Arial"/>
+          <w:color w:val="1F1F1F"/>
+          <w:sz w:val="24"/>
+          <w:szCs w:val="24"/>
+        </w:rPr>
+      </w:pPr>
+    </w:p>
+    <w:p>
+      <w:pPr>
+        <w:shd w:val="clear" w:color="auto" w:fill="FFFFFF"/>
+        <w:spacing w:after="0" w:line="240" w:lineRule="auto"/>
+        <w:ind w:left="360"/>
+        <w:jc w:val="both"/>
+        <w:rPr>
+          <w:rFonts w:ascii="Arial" w:eastAsia="Times New Roman" w:hAnsi="Arial" w:cs="Arial"/>
+          <w:color w:val="1F1F1F"/>
+          <w:sz w:val="24"/>
+          <w:szCs w:val="24"/>
+        </w:rPr>
+      </w:pPr>
+      <w:r>
+        <w:rPr>
+          <w:rFonts w:ascii="Arial" w:eastAsia="Times New Roman" w:hAnsi="Arial" w:cs="Arial"/>
+          <w:noProof/>
+          <w:color w:val="1F1F1F"/>
+          <w:sz w:val="24"/>
+          <w:szCs w:val="24"/>
+        </w:rPr>
+        <w:drawing>
+          <wp:inline distT="0" distB="0" distL="0" distR="0" wp14:anchorId="4374C511" wp14:editId="71B8EEC5">
+            <wp:extent cx="4295164" cy="2122416"/>
+            <wp:effectExtent l="0" t="0" r="0" b="0"/>
+            <wp:docPr id="7" name="Picture 6">
+              <a:extLst xmlns:a="http://schemas.openxmlformats.org/drawingml/2006/main">
+                <a:ext uri="{FF2B5EF4-FFF2-40B4-BE49-F238E27FC236}">
+                  <a16:creationId xmlns:a16="http://schemas.microsoft.com/office/drawing/2014/main" id="{140E7BB7-CB61-448A-A916-2B4C24A6A6A2}"/>
+                </a:ext>
+              </a:extLst>
+            </wp:docPr>
+            <wp:cNvGraphicFramePr>
+              <a:graphicFrameLocks xmlns:a="http://schemas.openxmlformats.org/drawingml/2006/main" noChangeAspect="1"/>
+            </wp:cNvGraphicFramePr>
+            <a:graphic xmlns:a="http://schemas.openxmlformats.org/drawingml/2006/main">
+              <a:graphicData uri="http://schemas.openxmlformats.org/drawingml/2006/picture">
+                <pic:pic xmlns:pic="http://schemas.openxmlformats.org/drawingml/2006/picture">
+                  <pic:nvPicPr>
+                    <pic:cNvPr id="7" name="Picture 6">
+                      <a:extLst>
+                        <a:ext uri="{FF2B5EF4-FFF2-40B4-BE49-F238E27FC236}">
+                          <a16:creationId xmlns:a16="http://schemas.microsoft.com/office/drawing/2014/main" id="{140E7BB7-CB61-448A-A916-2B4C24A6A6A2}"/>
+                        </a:ext>
+                      </a:extLst>
+                    </pic:cNvPr>
+                    <pic:cNvPicPr>
+                      <a:picLocks noChangeAspect="1"/>
+                    </pic:cNvPicPr>
+                  </pic:nvPicPr>
+                  <pic:blipFill rotWithShape="1">
+                    <a:blip r:embed="rId11"/>
+                    <a:srcRect l="26147" t="26912" r="38623" b="40949"/>
+                    <a:stretch/>
+                  </pic:blipFill>
+                  <pic:spPr>
+                    <a:xfrm>
+                      <a:off x="0" y="0"/>
+                      <a:ext cx="4295164" cy="2122416"/>
+                    </a:xfrm>
+                    <a:prstGeom prst="rect">
+                      <a:avLst/>
+                    </a:prstGeom>
+                  </pic:spPr>
+                </pic:pic>
+              </a:graphicData>
+            </a:graphic>
+          </wp:inline>
+        </w:drawing>
+      </w:r>
+    </w:p>
+    <w:p>
+      <w:pPr>
+        <w:shd w:val="clear" w:color="auto" w:fill="FFFFFF"/>
+        <w:spacing w:after="0" w:line="240" w:lineRule="auto"/>
+        <w:ind w:left="360"/>
+        <w:jc w:val="both"/>
+        <w:rPr>
+          <w:rFonts w:ascii="Arial" w:eastAsia="Times New Roman" w:hAnsi="Arial" w:cs="Arial"/>
+          <w:color w:val="1F1F1F"/>
+          <w:sz w:val="24"/>
+          <w:szCs w:val="24"/>
+        </w:rPr>
+      </w:pPr>
+    </w:p>
+    <w:p>
+      <w:pPr>
+        <w:shd w:val="clear" w:color="auto" w:fill="FFFFFF"/>
+        <w:spacing w:after="0" w:line="240" w:lineRule="auto"/>
+        <w:ind w:left="360"/>
+        <w:jc w:val="both"/>
+        <w:rPr>
+          <w:rFonts w:ascii="Arial" w:eastAsia="Times New Roman" w:hAnsi="Arial" w:cs="Arial"/>
+          <w:color w:val="1F1F1F"/>
+          <w:sz w:val="24"/>
+          <w:szCs w:val="24"/>
+        </w:rPr>
+      </w:pPr>
+      <w:r>
+        <w:rPr>
+          <w:rFonts w:ascii="Arial" w:eastAsia="Times New Roman" w:hAnsi="Arial" w:cs="Arial"/>
+          <w:noProof/>
+          <w:color w:val="1F1F1F"/>
+          <w:sz w:val="24"/>
+          <w:szCs w:val="24"/>
+        </w:rPr>
+        <w:lastRenderedPageBreak/>
+        <w:drawing>
+          <wp:inline distT="0" distB="0" distL="0" distR="0" wp14:anchorId="40BA8BB7" wp14:editId="4F8ECEFC">
+            <wp:extent cx="4295164" cy="1188209"/>
+            <wp:effectExtent l="0" t="0" r="0" b="0"/>
+            <wp:docPr id="4" name="Picture 2">
+              <a:extLst xmlns:a="http://schemas.openxmlformats.org/drawingml/2006/main">
+                <a:ext uri="{FF2B5EF4-FFF2-40B4-BE49-F238E27FC236}">
+                  <a16:creationId xmlns:a16="http://schemas.microsoft.com/office/drawing/2014/main" id="{20EDB1FD-F91C-45B4-A773-1DBAC03E59D0}"/>
+                </a:ext>
+              </a:extLst>
+            </wp:docPr>
+            <wp:cNvGraphicFramePr>
+              <a:graphicFrameLocks xmlns:a="http://schemas.openxmlformats.org/drawingml/2006/main" noChangeAspect="1"/>
+            </wp:cNvGraphicFramePr>
+            <a:graphic xmlns:a="http://schemas.openxmlformats.org/drawingml/2006/main">
+              <a:graphicData uri="http://schemas.openxmlformats.org/drawingml/2006/picture">
+                <pic:pic xmlns:pic="http://schemas.openxmlformats.org/drawingml/2006/picture">
+                  <pic:nvPicPr>
+                    <pic:cNvPr id="3" name="Picture 2">
+                      <a:extLst>
+                        <a:ext uri="{FF2B5EF4-FFF2-40B4-BE49-F238E27FC236}">
+                          <a16:creationId xmlns:a16="http://schemas.microsoft.com/office/drawing/2014/main" id="{20EDB1FD-F91C-45B4-A773-1DBAC03E59D0}"/>
+                        </a:ext>
+                      </a:extLst>
+                    </pic:cNvPr>
+                    <pic:cNvPicPr>
+                      <a:picLocks noChangeAspect="1"/>
+                    </pic:cNvPicPr>
+                  </pic:nvPicPr>
+                  <pic:blipFill rotWithShape="1">
+                    <a:blip r:embed="rId12"/>
+                    <a:srcRect l="26147" t="67862" r="38623" b="14146"/>
+                    <a:stretch/>
+                  </pic:blipFill>
+                  <pic:spPr>
+                    <a:xfrm>
+                      <a:off x="0" y="0"/>
+                      <a:ext cx="4295164" cy="1188209"/>
+                    </a:xfrm>
+                    <a:prstGeom prst="rect">
+                      <a:avLst/>
+                    </a:prstGeom>
+                  </pic:spPr>
+                </pic:pic>
+              </a:graphicData>
+            </a:graphic>
+          </wp:inline>
+        </w:drawing>
+      </w:r>
+    </w:p>
+    <w:p>
+      <w:pPr>
+        <w:shd w:val="clear" w:color="auto" w:fill="FFFFFF"/>
+        <w:spacing w:after="0" w:line="240" w:lineRule="auto"/>
+        <w:ind w:left="360"/>
+        <w:jc w:val="both"/>
+        <w:rPr>
+          <w:rFonts w:ascii="Arial" w:eastAsia="Times New Roman" w:hAnsi="Arial" w:cs="Arial"/>
+          <w:color w:val="1F1F1F"/>
+          <w:sz w:val="24"/>
+          <w:szCs w:val="24"/>
+        </w:rPr>
+      </w:pPr>
+    </w:p>
+    <w:p>
+      <w:pPr>
+        <w:shd w:val="clear" w:color="auto" w:fill="FFFFFF"/>
+        <w:spacing w:after="0" w:line="240" w:lineRule="auto"/>
+        <w:ind w:left="360"/>
+        <w:jc w:val="both"/>
+        <w:rPr>
+          <w:rFonts w:ascii="Arial" w:eastAsia="Times New Roman" w:hAnsi="Arial" w:cs="Arial"/>
+          <w:color w:val="1F1F1F"/>
+          <w:sz w:val="24"/>
+          <w:szCs w:val="24"/>
+        </w:rPr>
+      </w:pPr>
+    </w:p>
+    <w:p>
+      <w:pPr>
+        <w:shd w:val="clear" w:color="auto" w:fill="FFFFFF"/>
+        <w:spacing w:after="0" w:line="240" w:lineRule="auto"/>
+        <w:ind w:left="360"/>
+        <w:jc w:val="both"/>
         <w:rPr>
           <w:rFonts w:ascii="Arial" w:eastAsia="Times New Roman" w:hAnsi="Arial" w:cs="Arial"/>
           <w:color w:val="1F1F1F"/>
@@ -1353,63 +2941,33 @@
         </w:numPr>
         <w:shd w:val="clear" w:color="auto" w:fill="FFFFFF"/>
         <w:spacing w:after="0" w:line="240" w:lineRule="auto"/>
-        <w:rPr>
-          <w:rFonts w:ascii="Arial" w:eastAsia="Times New Roman" w:hAnsi="Arial" w:cs="Arial"/>
-          <w:color w:val="1F1F1F"/>
-          <w:sz w:val="24"/>
-          <w:szCs w:val="24"/>
-        </w:rPr>
-      </w:pPr>
-      <w:r>
-        <w:rPr>
-          <w:rFonts w:ascii="Arial" w:eastAsia="Times New Roman" w:hAnsi="Arial" w:cs="Arial"/>
-          <w:color w:val="1F1F1F"/>
-          <w:sz w:val="24"/>
-          <w:szCs w:val="24"/>
-        </w:rPr>
-        <w:t>Discussion section</w:t>
-      </w:r>
-      <w:r>
-        <w:rPr>
-          <w:rFonts w:ascii="Arial" w:eastAsia="Times New Roman" w:hAnsi="Arial" w:cs="Arial"/>
-          <w:color w:val="1F1F1F"/>
-          <w:sz w:val="24"/>
-          <w:szCs w:val="24"/>
-        </w:rPr>
-        <w:t>:</w:t>
-      </w:r>
-      <w:r>
-        <w:rPr>
-          <w:rFonts w:ascii="Arial" w:eastAsia="Times New Roman" w:hAnsi="Arial" w:cs="Arial"/>
-          <w:color w:val="1F1F1F"/>
-          <w:sz w:val="24"/>
-          <w:szCs w:val="24"/>
-        </w:rPr>
-        <w:t xml:space="preserve"> </w:t>
-      </w:r>
-      <w:r>
-        <w:rPr>
-          <w:rFonts w:ascii="Arial" w:eastAsia="Times New Roman" w:hAnsi="Arial" w:cs="Arial"/>
-          <w:color w:val="1F1F1F"/>
-          <w:sz w:val="24"/>
-          <w:szCs w:val="24"/>
-        </w:rPr>
-        <w:t>D</w:t>
-      </w:r>
-      <w:r>
-        <w:rPr>
-          <w:rFonts w:ascii="Arial" w:eastAsia="Times New Roman" w:hAnsi="Arial" w:cs="Arial"/>
-          <w:color w:val="1F1F1F"/>
-          <w:sz w:val="24"/>
-          <w:szCs w:val="24"/>
-        </w:rPr>
-        <w:t>iscuss</w:t>
-      </w:r>
-    </w:p>
-    <w:p>
-      <w:pPr>
-        <w:shd w:val="clear" w:color="auto" w:fill="FFFFFF"/>
-        <w:spacing w:after="0" w:line="240" w:lineRule="auto"/>
+        <w:jc w:val="both"/>
+        <w:rPr>
+          <w:rFonts w:ascii="Arial" w:eastAsia="Times New Roman" w:hAnsi="Arial" w:cs="Arial"/>
+          <w:b/>
+          <w:bCs/>
+          <w:color w:val="1F1F1F"/>
+          <w:sz w:val="24"/>
+          <w:szCs w:val="24"/>
+        </w:rPr>
+      </w:pPr>
+      <w:r>
+        <w:rPr>
+          <w:rFonts w:ascii="Arial" w:eastAsia="Times New Roman" w:hAnsi="Arial" w:cs="Arial"/>
+          <w:b/>
+          <w:bCs/>
+          <w:color w:val="1F1F1F"/>
+          <w:sz w:val="24"/>
+          <w:szCs w:val="24"/>
+        </w:rPr>
+        <w:t xml:space="preserve">Discussion section: </w:t>
+      </w:r>
+    </w:p>
+    <w:p>
+      <w:pPr>
+        <w:shd w:val="clear" w:color="auto" w:fill="FFFFFF"/>
+        <w:spacing w:after="0" w:line="240" w:lineRule="auto"/>
+        <w:jc w:val="both"/>
         <w:rPr>
           <w:rFonts w:ascii="Arial" w:eastAsia="Times New Roman" w:hAnsi="Arial" w:cs="Arial"/>
           <w:color w:val="1F1F1F"/>
@@ -1427,30 +2985,22 @@
         </w:numPr>
         <w:shd w:val="clear" w:color="auto" w:fill="FFFFFF"/>
         <w:spacing w:after="0" w:line="240" w:lineRule="auto"/>
-        <w:rPr>
-          <w:rFonts w:ascii="Arial" w:eastAsia="Times New Roman" w:hAnsi="Arial" w:cs="Arial"/>
-          <w:color w:val="1F1F1F"/>
-          <w:sz w:val="24"/>
-          <w:szCs w:val="24"/>
-        </w:rPr>
-      </w:pPr>
-      <w:r>
-        <w:rPr>
-          <w:rFonts w:ascii="Arial" w:eastAsia="Times New Roman" w:hAnsi="Arial" w:cs="Arial"/>
-          <w:color w:val="1F1F1F"/>
-          <w:sz w:val="24"/>
-          <w:szCs w:val="24"/>
-        </w:rPr>
-        <w:t>A</w:t>
-      </w:r>
-      <w:r>
-        <w:rPr>
-          <w:rFonts w:ascii="Arial" w:eastAsia="Times New Roman" w:hAnsi="Arial" w:cs="Arial"/>
-          <w:color w:val="1F1F1F"/>
-          <w:sz w:val="24"/>
-          <w:szCs w:val="24"/>
-        </w:rPr>
-        <w:t>ny observations you noted</w:t>
+        <w:jc w:val="both"/>
+        <w:rPr>
+          <w:rFonts w:ascii="Arial" w:eastAsia="Times New Roman" w:hAnsi="Arial" w:cs="Arial"/>
+          <w:color w:val="1F1F1F"/>
+          <w:sz w:val="24"/>
+          <w:szCs w:val="24"/>
+        </w:rPr>
+      </w:pPr>
+      <w:r>
+        <w:rPr>
+          <w:rFonts w:ascii="Arial" w:eastAsia="Times New Roman" w:hAnsi="Arial" w:cs="Arial"/>
+          <w:color w:val="1F1F1F"/>
+          <w:sz w:val="24"/>
+          <w:szCs w:val="24"/>
+        </w:rPr>
+        <w:t>I was surprised that the bad weather variables didn’t have as strong a correlation with injury as I imagined, especially snow, ice, and weather limiting visibility.  The correlation might be strengthened by combining some attributes that reduce visibility (such as fog and darkness) or create slippery conditions (such as rain, ice, snow, and slush).</w:t>
       </w:r>
     </w:p>
     <w:p>
@@ -1458,6 +3008,7 @@
         <w:shd w:val="clear" w:color="auto" w:fill="FFFFFF"/>
         <w:spacing w:after="0" w:line="240" w:lineRule="auto"/>
         <w:ind w:left="360"/>
+        <w:jc w:val="both"/>
         <w:rPr>
           <w:rFonts w:ascii="Arial" w:eastAsia="Times New Roman" w:hAnsi="Arial" w:cs="Arial"/>
           <w:color w:val="1F1F1F"/>
@@ -1475,30 +3026,145 @@
         </w:numPr>
         <w:shd w:val="clear" w:color="auto" w:fill="FFFFFF"/>
         <w:spacing w:after="0" w:line="240" w:lineRule="auto"/>
-        <w:rPr>
-          <w:rFonts w:ascii="Arial" w:eastAsia="Times New Roman" w:hAnsi="Arial" w:cs="Arial"/>
-          <w:color w:val="1F1F1F"/>
-          <w:sz w:val="24"/>
-          <w:szCs w:val="24"/>
-        </w:rPr>
-      </w:pPr>
-      <w:r>
-        <w:rPr>
-          <w:rFonts w:ascii="Arial" w:eastAsia="Times New Roman" w:hAnsi="Arial" w:cs="Arial"/>
-          <w:color w:val="1F1F1F"/>
-          <w:sz w:val="24"/>
-          <w:szCs w:val="24"/>
-        </w:rPr>
-        <w:t>A</w:t>
-      </w:r>
-      <w:r>
-        <w:rPr>
-          <w:rFonts w:ascii="Arial" w:eastAsia="Times New Roman" w:hAnsi="Arial" w:cs="Arial"/>
-          <w:color w:val="1F1F1F"/>
-          <w:sz w:val="24"/>
-          <w:szCs w:val="24"/>
-        </w:rPr>
-        <w:t>ny recommendations you can make based on the results.</w:t>
+        <w:jc w:val="both"/>
+        <w:rPr>
+          <w:rFonts w:ascii="Arial" w:eastAsia="Times New Roman" w:hAnsi="Arial" w:cs="Arial"/>
+          <w:color w:val="1F1F1F"/>
+          <w:sz w:val="24"/>
+          <w:szCs w:val="24"/>
+        </w:rPr>
+      </w:pPr>
+      <w:r>
+        <w:rPr>
+          <w:rFonts w:ascii="Arial" w:eastAsia="Times New Roman" w:hAnsi="Arial" w:cs="Arial"/>
+          <w:color w:val="1F1F1F"/>
+          <w:sz w:val="24"/>
+          <w:szCs w:val="24"/>
+        </w:rPr>
+        <w:t>This model development did not include accident location as predictive variables, although accidents occurring at intersections may have a greater likelihood of injury.  This is an opportunity for further testing and potentially increased model accuracy.</w:t>
+      </w:r>
+    </w:p>
+    <w:p>
+      <w:pPr>
+        <w:pStyle w:val="ListParagraph"/>
+        <w:jc w:val="both"/>
+        <w:rPr>
+          <w:rFonts w:ascii="Arial" w:eastAsia="Times New Roman" w:hAnsi="Arial" w:cs="Arial"/>
+          <w:color w:val="1F1F1F"/>
+          <w:sz w:val="24"/>
+          <w:szCs w:val="24"/>
+        </w:rPr>
+      </w:pPr>
+    </w:p>
+    <w:p>
+      <w:pPr>
+        <w:pStyle w:val="ListParagraph"/>
+        <w:numPr>
+          <w:ilvl w:val="1"/>
+          <w:numId w:val="10"/>
+        </w:numPr>
+        <w:shd w:val="clear" w:color="auto" w:fill="FFFFFF"/>
+        <w:spacing w:after="0" w:line="240" w:lineRule="auto"/>
+        <w:jc w:val="both"/>
+        <w:rPr>
+          <w:rFonts w:ascii="Arial" w:eastAsia="Times New Roman" w:hAnsi="Arial" w:cs="Arial"/>
+          <w:color w:val="1F1F1F"/>
+          <w:sz w:val="24"/>
+          <w:szCs w:val="24"/>
+        </w:rPr>
+      </w:pPr>
+      <w:r>
+        <w:rPr>
+          <w:rFonts w:ascii="Arial" w:eastAsia="Times New Roman" w:hAnsi="Arial" w:cs="Arial"/>
+          <w:color w:val="1F1F1F"/>
+          <w:sz w:val="24"/>
+          <w:szCs w:val="24"/>
+        </w:rPr>
+        <w:t>This model also did not consider the time of day or day of week of an accident, although those things may also add predictive value.  More accidents may occur at morning or evening rush hour when the roads</w:t>
+      </w:r>
+      <w:r>
+        <w:rPr>
+          <w:rFonts w:ascii="Arial" w:eastAsia="Times New Roman" w:hAnsi="Arial" w:cs="Arial"/>
+          <w:color w:val="1F1F1F"/>
+          <w:sz w:val="24"/>
+          <w:szCs w:val="24"/>
+        </w:rPr>
+        <w:t xml:space="preserve"> are nearer to capacity, or may occur later at night when people are more likely to be tired.  Weekends versus weekdays may also be important.  These considerations are an opportunity for possible model improvement.</w:t>
+      </w:r>
+    </w:p>
+    <w:p>
+      <w:pPr>
+        <w:pStyle w:val="ListParagraph"/>
+        <w:jc w:val="both"/>
+        <w:rPr>
+          <w:rFonts w:ascii="Arial" w:eastAsia="Times New Roman" w:hAnsi="Arial" w:cs="Arial"/>
+          <w:color w:val="1F1F1F"/>
+          <w:sz w:val="24"/>
+          <w:szCs w:val="24"/>
+        </w:rPr>
+      </w:pPr>
+    </w:p>
+    <w:p>
+      <w:pPr>
+        <w:pStyle w:val="ListParagraph"/>
+        <w:numPr>
+          <w:ilvl w:val="1"/>
+          <w:numId w:val="10"/>
+        </w:numPr>
+        <w:shd w:val="clear" w:color="auto" w:fill="FFFFFF"/>
+        <w:spacing w:after="0" w:line="240" w:lineRule="auto"/>
+        <w:jc w:val="both"/>
+        <w:rPr>
+          <w:rFonts w:ascii="Arial" w:eastAsia="Times New Roman" w:hAnsi="Arial" w:cs="Arial"/>
+          <w:color w:val="1F1F1F"/>
+          <w:sz w:val="24"/>
+          <w:szCs w:val="24"/>
+        </w:rPr>
+      </w:pPr>
+      <w:r>
+        <w:rPr>
+          <w:rFonts w:ascii="Arial" w:eastAsia="Times New Roman" w:hAnsi="Arial" w:cs="Arial"/>
+          <w:color w:val="1F1F1F"/>
+          <w:sz w:val="24"/>
+          <w:szCs w:val="24"/>
+        </w:rPr>
+        <w:t xml:space="preserve">Although the Decision Tree model was run successfully, technical difficulties prevented the visualization of the tree.  The difficulties were associated with </w:t>
+      </w:r>
+      <w:r>
+        <w:rPr>
+          <w:rFonts w:ascii="Arial" w:eastAsia="Times New Roman" w:hAnsi="Arial" w:cs="Arial"/>
+          <w:color w:val="1F1F1F"/>
+          <w:sz w:val="24"/>
+          <w:szCs w:val="24"/>
+        </w:rPr>
+        <w:t>StringIO()</w:t>
+      </w:r>
+      <w:r>
+        <w:rPr>
+          <w:rFonts w:ascii="Arial" w:eastAsia="Times New Roman" w:hAnsi="Arial" w:cs="Arial"/>
+          <w:color w:val="1F1F1F"/>
+          <w:sz w:val="24"/>
+          <w:szCs w:val="24"/>
+        </w:rPr>
+        <w:t xml:space="preserve"> and </w:t>
+      </w:r>
+      <w:r>
+        <w:rPr>
+          <w:rFonts w:ascii="Arial" w:eastAsia="Times New Roman" w:hAnsi="Arial" w:cs="Arial"/>
+          <w:color w:val="1F1F1F"/>
+          <w:sz w:val="24"/>
+          <w:szCs w:val="24"/>
+        </w:rPr>
+        <w:t>graphviz</w:t>
+      </w:r>
+      <w:r>
+        <w:rPr>
+          <w:rFonts w:ascii="Arial" w:eastAsia="Times New Roman" w:hAnsi="Arial" w:cs="Arial"/>
+          <w:color w:val="1F1F1F"/>
+          <w:sz w:val="24"/>
+          <w:szCs w:val="24"/>
+        </w:rPr>
+        <w:t>, and the model developer was not able to overcome the problems at the time of this report.</w:t>
       </w:r>
     </w:p>
     <w:p>
@@ -1506,6 +3172,7 @@
         <w:shd w:val="clear" w:color="auto" w:fill="FFFFFF"/>
         <w:spacing w:after="0" w:line="240" w:lineRule="auto"/>
         <w:ind w:left="360"/>
+        <w:jc w:val="both"/>
         <w:rPr>
           <w:rFonts w:ascii="Arial" w:eastAsia="Times New Roman" w:hAnsi="Arial" w:cs="Arial"/>
           <w:color w:val="1F1F1F"/>
@@ -1523,66 +3190,154 @@
         </w:numPr>
         <w:shd w:val="clear" w:color="auto" w:fill="FFFFFF"/>
         <w:spacing w:after="0" w:line="240" w:lineRule="auto"/>
-        <w:rPr>
-          <w:rFonts w:ascii="Arial" w:eastAsia="Times New Roman" w:hAnsi="Arial" w:cs="Arial"/>
-          <w:color w:val="1F1F1F"/>
-          <w:sz w:val="24"/>
-          <w:szCs w:val="24"/>
-        </w:rPr>
-      </w:pPr>
-      <w:r>
-        <w:rPr>
-          <w:rFonts w:ascii="Arial" w:eastAsia="Times New Roman" w:hAnsi="Arial" w:cs="Arial"/>
-          <w:color w:val="1F1F1F"/>
-          <w:sz w:val="24"/>
-          <w:szCs w:val="24"/>
-        </w:rPr>
-        <w:t>Conclusion section</w:t>
-      </w:r>
-      <w:r>
-        <w:rPr>
-          <w:rFonts w:ascii="Arial" w:eastAsia="Times New Roman" w:hAnsi="Arial" w:cs="Arial"/>
-          <w:color w:val="1F1F1F"/>
-          <w:sz w:val="24"/>
-          <w:szCs w:val="24"/>
-        </w:rPr>
-        <w:t>:</w:t>
-      </w:r>
-    </w:p>
-    <w:p>
-      <w:pPr>
-        <w:shd w:val="clear" w:color="auto" w:fill="FFFFFF"/>
-        <w:spacing w:after="0" w:line="240" w:lineRule="auto"/>
-        <w:rPr>
-          <w:rFonts w:ascii="Arial" w:eastAsia="Times New Roman" w:hAnsi="Arial" w:cs="Arial"/>
-          <w:color w:val="1F1F1F"/>
-          <w:sz w:val="24"/>
-          <w:szCs w:val="24"/>
-        </w:rPr>
-      </w:pPr>
-    </w:p>
-    <w:p>
-      <w:pPr>
-        <w:pStyle w:val="ListParagraph"/>
+        <w:jc w:val="both"/>
+        <w:rPr>
+          <w:rFonts w:ascii="Arial" w:eastAsia="Times New Roman" w:hAnsi="Arial" w:cs="Arial"/>
+          <w:b/>
+          <w:bCs/>
+          <w:color w:val="1F1F1F"/>
+          <w:sz w:val="24"/>
+          <w:szCs w:val="24"/>
+        </w:rPr>
+      </w:pPr>
+      <w:r>
+        <w:rPr>
+          <w:rFonts w:ascii="Arial" w:eastAsia="Times New Roman" w:hAnsi="Arial" w:cs="Arial"/>
+          <w:b/>
+          <w:bCs/>
+          <w:color w:val="1F1F1F"/>
+          <w:sz w:val="24"/>
+          <w:szCs w:val="24"/>
+        </w:rPr>
+        <w:t>Conclusion section:</w:t>
+      </w:r>
+    </w:p>
+    <w:p>
+      <w:pPr>
+        <w:shd w:val="clear" w:color="auto" w:fill="FFFFFF"/>
+        <w:spacing w:after="0" w:line="240" w:lineRule="auto"/>
+        <w:jc w:val="both"/>
+        <w:rPr>
+          <w:rFonts w:ascii="Arial" w:eastAsia="Times New Roman" w:hAnsi="Arial" w:cs="Arial"/>
+          <w:color w:val="1F1F1F"/>
+          <w:sz w:val="24"/>
+          <w:szCs w:val="24"/>
+        </w:rPr>
+      </w:pPr>
+    </w:p>
+    <w:p>
+      <w:pPr>
+        <w:pStyle w:val="NormalWeb"/>
         <w:numPr>
           <w:ilvl w:val="1"/>
           <w:numId w:val="10"/>
         </w:numPr>
         <w:shd w:val="clear" w:color="auto" w:fill="FFFFFF"/>
-        <w:spacing w:after="0" w:line="240" w:lineRule="auto"/>
-        <w:rPr>
-          <w:sz w:val="24"/>
-          <w:szCs w:val="24"/>
-        </w:rPr>
-      </w:pPr>
-      <w:r>
-        <w:rPr>
-          <w:rFonts w:ascii="Arial" w:eastAsia="Times New Roman" w:hAnsi="Arial" w:cs="Arial"/>
-          <w:color w:val="1F1F1F"/>
-          <w:sz w:val="24"/>
-          <w:szCs w:val="24"/>
-        </w:rPr>
-        <w:t>conclude the report.</w:t>
+        <w:spacing w:before="0" w:beforeAutospacing="0" w:after="0" w:afterAutospacing="0"/>
+        <w:jc w:val="both"/>
+        <w:rPr>
+          <w:rFonts w:ascii="Arial" w:hAnsi="Arial" w:cs="Arial"/>
+          <w:color w:val="1F1F1F"/>
+        </w:rPr>
+      </w:pPr>
+      <w:r>
+        <w:rPr>
+          <w:rFonts w:ascii="Arial" w:hAnsi="Arial" w:cs="Arial"/>
+          <w:color w:val="1F1F1F"/>
+        </w:rPr>
+        <w:t>The model developed</w:t>
+      </w:r>
+      <w:r>
+        <w:rPr>
+          <w:rFonts w:ascii="Arial" w:hAnsi="Arial" w:cs="Arial"/>
+          <w:color w:val="1F1F1F"/>
+        </w:rPr>
+        <w:t xml:space="preserve"> </w:t>
+      </w:r>
+      <w:r>
+        <w:rPr>
+          <w:rFonts w:ascii="Arial" w:hAnsi="Arial" w:cs="Arial"/>
+          <w:color w:val="1F1F1F"/>
+        </w:rPr>
+        <w:t>for</w:t>
+      </w:r>
+      <w:r>
+        <w:rPr>
+          <w:rFonts w:ascii="Arial" w:hAnsi="Arial" w:cs="Arial"/>
+          <w:color w:val="1F1F1F"/>
+        </w:rPr>
+        <w:t xml:space="preserve"> this project can predict the severity of traffic accidents, given weather and road conditions</w:t>
+      </w:r>
+      <w:r>
+        <w:rPr>
+          <w:rFonts w:ascii="Arial" w:hAnsi="Arial" w:cs="Arial"/>
+          <w:color w:val="1F1F1F"/>
+        </w:rPr>
+        <w:t xml:space="preserve"> and other attributes</w:t>
+      </w:r>
+      <w:r>
+        <w:rPr>
+          <w:rFonts w:ascii="Arial" w:hAnsi="Arial" w:cs="Arial"/>
+          <w:color w:val="1F1F1F"/>
+        </w:rPr>
+        <w:t>.</w:t>
+      </w:r>
+      <w:r>
+        <w:rPr>
+          <w:rFonts w:ascii="Arial" w:hAnsi="Arial" w:cs="Arial"/>
+          <w:color w:val="1F1F1F"/>
+        </w:rPr>
+        <w:t xml:space="preserve">  The model does have predictive capability sufficient to provide useful information to stakeholders that may be passed on to drivers</w:t>
+      </w:r>
+      <w:r>
+        <w:rPr>
+          <w:rFonts w:ascii="Arial" w:hAnsi="Arial" w:cs="Arial"/>
+          <w:color w:val="1F1F1F"/>
+        </w:rPr>
+        <w:t xml:space="preserve"> </w:t>
+      </w:r>
+      <w:r>
+        <w:rPr>
+          <w:rFonts w:ascii="Arial" w:hAnsi="Arial" w:cs="Arial"/>
+          <w:color w:val="1F1F1F"/>
+        </w:rPr>
+        <w:t>to get them to drive more safely or change their travel plans.</w:t>
+      </w:r>
+    </w:p>
+    <w:p>
+      <w:pPr>
+        <w:pStyle w:val="NormalWeb"/>
+        <w:shd w:val="clear" w:color="auto" w:fill="FFFFFF"/>
+        <w:spacing w:before="0" w:beforeAutospacing="0" w:after="0" w:afterAutospacing="0"/>
+        <w:ind w:left="360"/>
+        <w:jc w:val="both"/>
+        <w:rPr>
+          <w:rFonts w:ascii="Arial" w:hAnsi="Arial" w:cs="Arial"/>
+          <w:color w:val="1F1F1F"/>
+        </w:rPr>
+      </w:pPr>
+    </w:p>
+    <w:p>
+      <w:pPr>
+        <w:pStyle w:val="NormalWeb"/>
+        <w:numPr>
+          <w:ilvl w:val="1"/>
+          <w:numId w:val="10"/>
+        </w:numPr>
+        <w:shd w:val="clear" w:color="auto" w:fill="FFFFFF"/>
+        <w:spacing w:before="0" w:beforeAutospacing="0" w:after="0" w:afterAutospacing="0"/>
+        <w:jc w:val="both"/>
+        <w:rPr>
+          <w:rFonts w:ascii="Arial" w:hAnsi="Arial" w:cs="Arial"/>
+          <w:color w:val="1F1F1F"/>
+        </w:rPr>
+      </w:pPr>
+      <w:r>
+        <w:rPr>
+          <w:rFonts w:ascii="Arial" w:hAnsi="Arial" w:cs="Arial"/>
+          <w:color w:val="1F1F1F"/>
+        </w:rPr>
+        <w:t>Although the model has predictive capability, this report identifies additional areas to continue model improvement.</w:t>
       </w:r>
     </w:p>
     <w:sectPr>

</xml_diff>